<commit_message>
actividades de portafolio v1
</commit_message>
<xml_diff>
--- a/Portafolio Modulo 2/Leccion 7 - GIT y GITHub.docx
+++ b/Portafolio Modulo 2/Leccion 7 - GIT y GITHub.docx
@@ -1067,7 +1067,201 @@
     <w:p>
       <w:pPr>
         <w:pStyle w:val="Prrafodelista"/>
-        <w:rPr>
+        <w:numPr>
+          <w:ilvl w:val="0"/>
+          <w:numId w:val="2"/>
+        </w:numPr>
+        <w:rPr>
+          <w:b/>
+          <w:bCs/>
+          <w:sz w:val="24"/>
+          <w:szCs w:val="24"/>
+        </w:rPr>
+      </w:pPr>
+      <w:proofErr w:type="spellStart"/>
+      <w:r>
+        <w:rPr>
+          <w:b/>
+          <w:bCs/>
+          <w:sz w:val="24"/>
+          <w:szCs w:val="24"/>
+        </w:rPr>
+        <w:t>Commits</w:t>
+      </w:r>
+      <w:proofErr w:type="spellEnd"/>
+      <w:r>
+        <w:rPr>
+          <w:b/>
+          <w:bCs/>
+          <w:sz w:val="24"/>
+          <w:szCs w:val="24"/>
+        </w:rPr>
+        <w:t xml:space="preserve"> y restauración de archivos</w:t>
+      </w:r>
+    </w:p>
+    <w:p>
+      <w:pPr>
+        <w:pStyle w:val="Prrafodelista"/>
+        <w:rPr>
+          <w:b/>
+          <w:bCs/>
+          <w:sz w:val="24"/>
+          <w:szCs w:val="24"/>
+        </w:rPr>
+      </w:pPr>
+    </w:p>
+    <w:p>
+      <w:pPr>
+        <w:pStyle w:val="Prrafodelista"/>
+        <w:rPr>
+          <w:b/>
+          <w:bCs/>
+          <w:sz w:val="24"/>
+          <w:szCs w:val="24"/>
+        </w:rPr>
+      </w:pPr>
+      <w:r>
+        <w:rPr>
+          <w:noProof/>
+        </w:rPr>
+        <w:drawing>
+          <wp:inline distT="0" distB="0" distL="0" distR="0" wp14:anchorId="4FA32E2D" wp14:editId="07812BEC">
+            <wp:extent cx="5612130" cy="1250315"/>
+            <wp:effectExtent l="0" t="0" r="7620" b="6985"/>
+            <wp:docPr id="630579684" name="Imagen 1"/>
+            <wp:cNvGraphicFramePr>
+              <a:graphicFrameLocks xmlns:a="http://schemas.openxmlformats.org/drawingml/2006/main" noChangeAspect="1"/>
+            </wp:cNvGraphicFramePr>
+            <a:graphic xmlns:a="http://schemas.openxmlformats.org/drawingml/2006/main">
+              <a:graphicData uri="http://schemas.openxmlformats.org/drawingml/2006/picture">
+                <pic:pic xmlns:pic="http://schemas.openxmlformats.org/drawingml/2006/picture">
+                  <pic:nvPicPr>
+                    <pic:cNvPr id="630579684" name=""/>
+                    <pic:cNvPicPr/>
+                  </pic:nvPicPr>
+                  <pic:blipFill>
+                    <a:blip r:embed="rId17"/>
+                    <a:stretch>
+                      <a:fillRect/>
+                    </a:stretch>
+                  </pic:blipFill>
+                  <pic:spPr>
+                    <a:xfrm>
+                      <a:off x="0" y="0"/>
+                      <a:ext cx="5612130" cy="1250315"/>
+                    </a:xfrm>
+                    <a:prstGeom prst="rect">
+                      <a:avLst/>
+                    </a:prstGeom>
+                  </pic:spPr>
+                </pic:pic>
+              </a:graphicData>
+            </a:graphic>
+          </wp:inline>
+        </w:drawing>
+      </w:r>
+    </w:p>
+    <w:p>
+      <w:pPr>
+        <w:pStyle w:val="Prrafodelista"/>
+        <w:rPr>
+          <w:b/>
+          <w:bCs/>
+          <w:sz w:val="24"/>
+          <w:szCs w:val="24"/>
+        </w:rPr>
+      </w:pPr>
+    </w:p>
+    <w:p>
+      <w:pPr>
+        <w:pStyle w:val="Prrafodelista"/>
+        <w:rPr>
+          <w:b/>
+          <w:bCs/>
+          <w:sz w:val="24"/>
+          <w:szCs w:val="24"/>
+        </w:rPr>
+      </w:pPr>
+      <w:r>
+        <w:rPr>
+          <w:noProof/>
+        </w:rPr>
+        <w:drawing>
+          <wp:inline distT="0" distB="0" distL="0" distR="0" wp14:anchorId="456023D0" wp14:editId="712BA1CF">
+            <wp:extent cx="5612130" cy="2280285"/>
+            <wp:effectExtent l="0" t="0" r="7620" b="5715"/>
+            <wp:docPr id="546778608" name="Imagen 1"/>
+            <wp:cNvGraphicFramePr>
+              <a:graphicFrameLocks xmlns:a="http://schemas.openxmlformats.org/drawingml/2006/main" noChangeAspect="1"/>
+            </wp:cNvGraphicFramePr>
+            <a:graphic xmlns:a="http://schemas.openxmlformats.org/drawingml/2006/main">
+              <a:graphicData uri="http://schemas.openxmlformats.org/drawingml/2006/picture">
+                <pic:pic xmlns:pic="http://schemas.openxmlformats.org/drawingml/2006/picture">
+                  <pic:nvPicPr>
+                    <pic:cNvPr id="546778608" name=""/>
+                    <pic:cNvPicPr/>
+                  </pic:nvPicPr>
+                  <pic:blipFill>
+                    <a:blip r:embed="rId18"/>
+                    <a:stretch>
+                      <a:fillRect/>
+                    </a:stretch>
+                  </pic:blipFill>
+                  <pic:spPr>
+                    <a:xfrm>
+                      <a:off x="0" y="0"/>
+                      <a:ext cx="5612130" cy="2280285"/>
+                    </a:xfrm>
+                    <a:prstGeom prst="rect">
+                      <a:avLst/>
+                    </a:prstGeom>
+                  </pic:spPr>
+                </pic:pic>
+              </a:graphicData>
+            </a:graphic>
+          </wp:inline>
+        </w:drawing>
+      </w:r>
+    </w:p>
+    <w:p>
+      <w:pPr>
+        <w:pStyle w:val="Prrafodelista"/>
+        <w:rPr>
+          <w:b/>
+          <w:bCs/>
+          <w:sz w:val="24"/>
+          <w:szCs w:val="24"/>
+        </w:rPr>
+      </w:pPr>
+    </w:p>
+    <w:p>
+      <w:pPr>
+        <w:pStyle w:val="Prrafodelista"/>
+        <w:rPr>
+          <w:b/>
+          <w:bCs/>
+          <w:sz w:val="24"/>
+          <w:szCs w:val="24"/>
+        </w:rPr>
+      </w:pPr>
+    </w:p>
+    <w:p>
+      <w:pPr>
+        <w:pStyle w:val="Prrafodelista"/>
+        <w:rPr>
+          <w:b/>
+          <w:bCs/>
+          <w:sz w:val="24"/>
+          <w:szCs w:val="24"/>
+        </w:rPr>
+      </w:pPr>
+    </w:p>
+    <w:p>
+      <w:pPr>
+        <w:pStyle w:val="Prrafodelista"/>
+        <w:rPr>
+          <w:b/>
+          <w:bCs/>
           <w:sz w:val="24"/>
           <w:szCs w:val="24"/>
         </w:rPr>

</xml_diff>

<commit_message>
Subiendo cambios y readme
</commit_message>
<xml_diff>
--- a/Portafolio Modulo 2/Leccion 7 - GIT y GITHub.docx
+++ b/Portafolio Modulo 2/Leccion 7 - GIT y GITHub.docx
@@ -1233,6 +1233,1448 @@
           <w:szCs w:val="24"/>
         </w:rPr>
       </w:pPr>
+    </w:p>
+    <w:p>
+      <w:pPr>
+        <w:pStyle w:val="Prrafodelista"/>
+        <w:rPr>
+          <w:b/>
+          <w:bCs/>
+          <w:sz w:val="24"/>
+          <w:szCs w:val="24"/>
+        </w:rPr>
+      </w:pPr>
+      <w:r>
+        <w:rPr>
+          <w:noProof/>
+        </w:rPr>
+        <w:lastRenderedPageBreak/>
+        <w:drawing>
+          <wp:inline distT="0" distB="0" distL="0" distR="0" wp14:anchorId="4B37C116" wp14:editId="392822A6">
+            <wp:extent cx="5612130" cy="4846320"/>
+            <wp:effectExtent l="0" t="0" r="7620" b="0"/>
+            <wp:docPr id="1788232712" name="Imagen 1"/>
+            <wp:cNvGraphicFramePr>
+              <a:graphicFrameLocks xmlns:a="http://schemas.openxmlformats.org/drawingml/2006/main" noChangeAspect="1"/>
+            </wp:cNvGraphicFramePr>
+            <a:graphic xmlns:a="http://schemas.openxmlformats.org/drawingml/2006/main">
+              <a:graphicData uri="http://schemas.openxmlformats.org/drawingml/2006/picture">
+                <pic:pic xmlns:pic="http://schemas.openxmlformats.org/drawingml/2006/picture">
+                  <pic:nvPicPr>
+                    <pic:cNvPr id="1788232712" name=""/>
+                    <pic:cNvPicPr/>
+                  </pic:nvPicPr>
+                  <pic:blipFill>
+                    <a:blip r:embed="rId19"/>
+                    <a:stretch>
+                      <a:fillRect/>
+                    </a:stretch>
+                  </pic:blipFill>
+                  <pic:spPr>
+                    <a:xfrm>
+                      <a:off x="0" y="0"/>
+                      <a:ext cx="5612130" cy="4846320"/>
+                    </a:xfrm>
+                    <a:prstGeom prst="rect">
+                      <a:avLst/>
+                    </a:prstGeom>
+                  </pic:spPr>
+                </pic:pic>
+              </a:graphicData>
+            </a:graphic>
+          </wp:inline>
+        </w:drawing>
+      </w:r>
+    </w:p>
+    <w:p>
+      <w:pPr>
+        <w:pStyle w:val="Prrafodelista"/>
+        <w:rPr>
+          <w:b/>
+          <w:bCs/>
+          <w:sz w:val="24"/>
+          <w:szCs w:val="24"/>
+        </w:rPr>
+      </w:pPr>
+    </w:p>
+    <w:p>
+      <w:pPr>
+        <w:pStyle w:val="Prrafodelista"/>
+        <w:numPr>
+          <w:ilvl w:val="0"/>
+          <w:numId w:val="2"/>
+        </w:numPr>
+        <w:rPr>
+          <w:b/>
+          <w:bCs/>
+          <w:sz w:val="24"/>
+          <w:szCs w:val="24"/>
+        </w:rPr>
+      </w:pPr>
+      <w:r>
+        <w:rPr>
+          <w:b/>
+          <w:bCs/>
+          <w:sz w:val="24"/>
+          <w:szCs w:val="24"/>
+        </w:rPr>
+        <w:t>Cambios de nombres</w:t>
+      </w:r>
+    </w:p>
+    <w:p>
+      <w:pPr>
+        <w:pStyle w:val="Prrafodelista"/>
+        <w:rPr>
+          <w:b/>
+          <w:bCs/>
+          <w:sz w:val="24"/>
+          <w:szCs w:val="24"/>
+        </w:rPr>
+      </w:pPr>
+    </w:p>
+    <w:p>
+      <w:pPr>
+        <w:pStyle w:val="Prrafodelista"/>
+        <w:rPr>
+          <w:sz w:val="24"/>
+          <w:szCs w:val="24"/>
+        </w:rPr>
+      </w:pPr>
+      <w:r>
+        <w:rPr>
+          <w:sz w:val="24"/>
+          <w:szCs w:val="24"/>
+        </w:rPr>
+        <w:t xml:space="preserve">Primero creamos un archivo desde la terminal de </w:t>
+      </w:r>
+      <w:proofErr w:type="spellStart"/>
+      <w:r>
+        <w:rPr>
+          <w:sz w:val="24"/>
+          <w:szCs w:val="24"/>
+        </w:rPr>
+        <w:t>git</w:t>
+      </w:r>
+      <w:proofErr w:type="spellEnd"/>
+      <w:r>
+        <w:rPr>
+          <w:sz w:val="24"/>
+          <w:szCs w:val="24"/>
+        </w:rPr>
+        <w:t xml:space="preserve"> </w:t>
+      </w:r>
+      <w:proofErr w:type="spellStart"/>
+      <w:r>
+        <w:rPr>
+          <w:sz w:val="24"/>
+          <w:szCs w:val="24"/>
+        </w:rPr>
+        <w:t>bash</w:t>
+      </w:r>
+      <w:proofErr w:type="spellEnd"/>
+      <w:r>
+        <w:rPr>
+          <w:sz w:val="24"/>
+          <w:szCs w:val="24"/>
+        </w:rPr>
+        <w:t xml:space="preserve"> con el comando touch</w:t>
+      </w:r>
+    </w:p>
+    <w:p>
+      <w:pPr>
+        <w:pStyle w:val="Prrafodelista"/>
+        <w:rPr>
+          <w:sz w:val="24"/>
+          <w:szCs w:val="24"/>
+        </w:rPr>
+      </w:pPr>
+    </w:p>
+    <w:p>
+      <w:pPr>
+        <w:pStyle w:val="Prrafodelista"/>
+        <w:rPr>
+          <w:sz w:val="24"/>
+          <w:szCs w:val="24"/>
+        </w:rPr>
+      </w:pPr>
+      <w:r>
+        <w:rPr>
+          <w:noProof/>
+        </w:rPr>
+        <w:drawing>
+          <wp:inline distT="0" distB="0" distL="0" distR="0" wp14:anchorId="5CC755D5" wp14:editId="2F446BB8">
+            <wp:extent cx="5612130" cy="530860"/>
+            <wp:effectExtent l="0" t="0" r="7620" b="2540"/>
+            <wp:docPr id="1132405061" name="Imagen 1"/>
+            <wp:cNvGraphicFramePr>
+              <a:graphicFrameLocks xmlns:a="http://schemas.openxmlformats.org/drawingml/2006/main" noChangeAspect="1"/>
+            </wp:cNvGraphicFramePr>
+            <a:graphic xmlns:a="http://schemas.openxmlformats.org/drawingml/2006/main">
+              <a:graphicData uri="http://schemas.openxmlformats.org/drawingml/2006/picture">
+                <pic:pic xmlns:pic="http://schemas.openxmlformats.org/drawingml/2006/picture">
+                  <pic:nvPicPr>
+                    <pic:cNvPr id="1132405061" name=""/>
+                    <pic:cNvPicPr/>
+                  </pic:nvPicPr>
+                  <pic:blipFill>
+                    <a:blip r:embed="rId20"/>
+                    <a:stretch>
+                      <a:fillRect/>
+                    </a:stretch>
+                  </pic:blipFill>
+                  <pic:spPr>
+                    <a:xfrm>
+                      <a:off x="0" y="0"/>
+                      <a:ext cx="5612130" cy="530860"/>
+                    </a:xfrm>
+                    <a:prstGeom prst="rect">
+                      <a:avLst/>
+                    </a:prstGeom>
+                  </pic:spPr>
+                </pic:pic>
+              </a:graphicData>
+            </a:graphic>
+          </wp:inline>
+        </w:drawing>
+      </w:r>
+    </w:p>
+    <w:p>
+      <w:pPr>
+        <w:pStyle w:val="Prrafodelista"/>
+        <w:rPr>
+          <w:sz w:val="24"/>
+          <w:szCs w:val="24"/>
+        </w:rPr>
+      </w:pPr>
+    </w:p>
+    <w:p>
+      <w:pPr>
+        <w:pStyle w:val="Prrafodelista"/>
+        <w:rPr>
+          <w:sz w:val="24"/>
+          <w:szCs w:val="24"/>
+        </w:rPr>
+      </w:pPr>
+      <w:r>
+        <w:rPr>
+          <w:sz w:val="24"/>
+          <w:szCs w:val="24"/>
+        </w:rPr>
+        <w:t>Verificamos que el archivo haya quedado en el directorio que elegimos</w:t>
+      </w:r>
+    </w:p>
+    <w:p>
+      <w:pPr>
+        <w:pStyle w:val="Prrafodelista"/>
+        <w:rPr>
+          <w:b/>
+          <w:bCs/>
+          <w:sz w:val="24"/>
+          <w:szCs w:val="24"/>
+        </w:rPr>
+      </w:pPr>
+    </w:p>
+    <w:p>
+      <w:pPr>
+        <w:pStyle w:val="Prrafodelista"/>
+        <w:rPr>
+          <w:b/>
+          <w:bCs/>
+          <w:sz w:val="24"/>
+          <w:szCs w:val="24"/>
+        </w:rPr>
+      </w:pPr>
+      <w:r>
+        <w:rPr>
+          <w:noProof/>
+        </w:rPr>
+        <w:lastRenderedPageBreak/>
+        <w:drawing>
+          <wp:inline distT="0" distB="0" distL="0" distR="0" wp14:anchorId="3668E713" wp14:editId="71758B88">
+            <wp:extent cx="2924175" cy="2562225"/>
+            <wp:effectExtent l="0" t="0" r="9525" b="9525"/>
+            <wp:docPr id="93370087" name="Imagen 1"/>
+            <wp:cNvGraphicFramePr>
+              <a:graphicFrameLocks xmlns:a="http://schemas.openxmlformats.org/drawingml/2006/main" noChangeAspect="1"/>
+            </wp:cNvGraphicFramePr>
+            <a:graphic xmlns:a="http://schemas.openxmlformats.org/drawingml/2006/main">
+              <a:graphicData uri="http://schemas.openxmlformats.org/drawingml/2006/picture">
+                <pic:pic xmlns:pic="http://schemas.openxmlformats.org/drawingml/2006/picture">
+                  <pic:nvPicPr>
+                    <pic:cNvPr id="93370087" name=""/>
+                    <pic:cNvPicPr/>
+                  </pic:nvPicPr>
+                  <pic:blipFill>
+                    <a:blip r:embed="rId21"/>
+                    <a:stretch>
+                      <a:fillRect/>
+                    </a:stretch>
+                  </pic:blipFill>
+                  <pic:spPr>
+                    <a:xfrm>
+                      <a:off x="0" y="0"/>
+                      <a:ext cx="2924175" cy="2562225"/>
+                    </a:xfrm>
+                    <a:prstGeom prst="rect">
+                      <a:avLst/>
+                    </a:prstGeom>
+                  </pic:spPr>
+                </pic:pic>
+              </a:graphicData>
+            </a:graphic>
+          </wp:inline>
+        </w:drawing>
+      </w:r>
+    </w:p>
+    <w:p>
+      <w:pPr>
+        <w:pStyle w:val="Prrafodelista"/>
+        <w:rPr>
+          <w:sz w:val="24"/>
+          <w:szCs w:val="24"/>
+        </w:rPr>
+      </w:pPr>
+    </w:p>
+    <w:p>
+      <w:pPr>
+        <w:pStyle w:val="Prrafodelista"/>
+        <w:rPr>
+          <w:sz w:val="24"/>
+          <w:szCs w:val="24"/>
+        </w:rPr>
+      </w:pPr>
+      <w:r>
+        <w:rPr>
+          <w:sz w:val="24"/>
+          <w:szCs w:val="24"/>
+        </w:rPr>
+        <w:t xml:space="preserve">Siguiendo en la terminal de </w:t>
+      </w:r>
+      <w:proofErr w:type="spellStart"/>
+      <w:r>
+        <w:rPr>
+          <w:sz w:val="24"/>
+          <w:szCs w:val="24"/>
+        </w:rPr>
+        <w:t>git</w:t>
+      </w:r>
+      <w:proofErr w:type="spellEnd"/>
+      <w:r>
+        <w:rPr>
+          <w:sz w:val="24"/>
+          <w:szCs w:val="24"/>
+        </w:rPr>
+        <w:t xml:space="preserve"> </w:t>
+      </w:r>
+      <w:proofErr w:type="spellStart"/>
+      <w:r>
+        <w:rPr>
+          <w:sz w:val="24"/>
+          <w:szCs w:val="24"/>
+        </w:rPr>
+        <w:t>bash</w:t>
+      </w:r>
+      <w:proofErr w:type="spellEnd"/>
+      <w:r>
+        <w:rPr>
+          <w:sz w:val="24"/>
+          <w:szCs w:val="24"/>
+        </w:rPr>
+        <w:t xml:space="preserve">, con el comando </w:t>
+      </w:r>
+      <w:proofErr w:type="spellStart"/>
+      <w:r>
+        <w:rPr>
+          <w:sz w:val="24"/>
+          <w:szCs w:val="24"/>
+        </w:rPr>
+        <w:t>mv</w:t>
+      </w:r>
+      <w:proofErr w:type="spellEnd"/>
+      <w:r>
+        <w:rPr>
+          <w:sz w:val="24"/>
+          <w:szCs w:val="24"/>
+        </w:rPr>
+        <w:t xml:space="preserve"> se cambia el nombre del archivo, como se muestra en la siguiente imagen</w:t>
+      </w:r>
+    </w:p>
+    <w:p>
+      <w:pPr>
+        <w:pStyle w:val="Prrafodelista"/>
+        <w:rPr>
+          <w:sz w:val="24"/>
+          <w:szCs w:val="24"/>
+        </w:rPr>
+      </w:pPr>
+    </w:p>
+    <w:p>
+      <w:pPr>
+        <w:pStyle w:val="Prrafodelista"/>
+        <w:rPr>
+          <w:sz w:val="24"/>
+          <w:szCs w:val="24"/>
+        </w:rPr>
+      </w:pPr>
+      <w:r>
+        <w:rPr>
+          <w:noProof/>
+        </w:rPr>
+        <w:drawing>
+          <wp:inline distT="0" distB="0" distL="0" distR="0" wp14:anchorId="17E28696" wp14:editId="2E34F79E">
+            <wp:extent cx="5612130" cy="483870"/>
+            <wp:effectExtent l="0" t="0" r="7620" b="0"/>
+            <wp:docPr id="892629251" name="Imagen 1"/>
+            <wp:cNvGraphicFramePr>
+              <a:graphicFrameLocks xmlns:a="http://schemas.openxmlformats.org/drawingml/2006/main" noChangeAspect="1"/>
+            </wp:cNvGraphicFramePr>
+            <a:graphic xmlns:a="http://schemas.openxmlformats.org/drawingml/2006/main">
+              <a:graphicData uri="http://schemas.openxmlformats.org/drawingml/2006/picture">
+                <pic:pic xmlns:pic="http://schemas.openxmlformats.org/drawingml/2006/picture">
+                  <pic:nvPicPr>
+                    <pic:cNvPr id="892629251" name=""/>
+                    <pic:cNvPicPr/>
+                  </pic:nvPicPr>
+                  <pic:blipFill>
+                    <a:blip r:embed="rId22"/>
+                    <a:stretch>
+                      <a:fillRect/>
+                    </a:stretch>
+                  </pic:blipFill>
+                  <pic:spPr>
+                    <a:xfrm>
+                      <a:off x="0" y="0"/>
+                      <a:ext cx="5612130" cy="483870"/>
+                    </a:xfrm>
+                    <a:prstGeom prst="rect">
+                      <a:avLst/>
+                    </a:prstGeom>
+                  </pic:spPr>
+                </pic:pic>
+              </a:graphicData>
+            </a:graphic>
+          </wp:inline>
+        </w:drawing>
+      </w:r>
+    </w:p>
+    <w:p>
+      <w:pPr>
+        <w:pStyle w:val="Prrafodelista"/>
+        <w:rPr>
+          <w:sz w:val="24"/>
+          <w:szCs w:val="24"/>
+        </w:rPr>
+      </w:pPr>
+    </w:p>
+    <w:p>
+      <w:pPr>
+        <w:pStyle w:val="Prrafodelista"/>
+        <w:rPr>
+          <w:sz w:val="24"/>
+          <w:szCs w:val="24"/>
+        </w:rPr>
+      </w:pPr>
+      <w:r>
+        <w:rPr>
+          <w:sz w:val="24"/>
+          <w:szCs w:val="24"/>
+        </w:rPr>
+        <w:t>Por ultimo se confirma en el directorio que el cambio haya quedado realizado</w:t>
+      </w:r>
+    </w:p>
+    <w:p>
+      <w:pPr>
+        <w:pStyle w:val="Prrafodelista"/>
+        <w:rPr>
+          <w:sz w:val="24"/>
+          <w:szCs w:val="24"/>
+        </w:rPr>
+      </w:pPr>
+    </w:p>
+    <w:p>
+      <w:pPr>
+        <w:pStyle w:val="Prrafodelista"/>
+        <w:rPr>
+          <w:sz w:val="24"/>
+          <w:szCs w:val="24"/>
+        </w:rPr>
+      </w:pPr>
+      <w:r>
+        <w:rPr>
+          <w:noProof/>
+        </w:rPr>
+        <w:drawing>
+          <wp:inline distT="0" distB="0" distL="0" distR="0" wp14:anchorId="550878A3" wp14:editId="4108E918">
+            <wp:extent cx="2886075" cy="2686050"/>
+            <wp:effectExtent l="0" t="0" r="9525" b="0"/>
+            <wp:docPr id="2029046168" name="Imagen 1"/>
+            <wp:cNvGraphicFramePr>
+              <a:graphicFrameLocks xmlns:a="http://schemas.openxmlformats.org/drawingml/2006/main" noChangeAspect="1"/>
+            </wp:cNvGraphicFramePr>
+            <a:graphic xmlns:a="http://schemas.openxmlformats.org/drawingml/2006/main">
+              <a:graphicData uri="http://schemas.openxmlformats.org/drawingml/2006/picture">
+                <pic:pic xmlns:pic="http://schemas.openxmlformats.org/drawingml/2006/picture">
+                  <pic:nvPicPr>
+                    <pic:cNvPr id="2029046168" name=""/>
+                    <pic:cNvPicPr/>
+                  </pic:nvPicPr>
+                  <pic:blipFill>
+                    <a:blip r:embed="rId23"/>
+                    <a:stretch>
+                      <a:fillRect/>
+                    </a:stretch>
+                  </pic:blipFill>
+                  <pic:spPr>
+                    <a:xfrm>
+                      <a:off x="0" y="0"/>
+                      <a:ext cx="2886075" cy="2686050"/>
+                    </a:xfrm>
+                    <a:prstGeom prst="rect">
+                      <a:avLst/>
+                    </a:prstGeom>
+                  </pic:spPr>
+                </pic:pic>
+              </a:graphicData>
+            </a:graphic>
+          </wp:inline>
+        </w:drawing>
+      </w:r>
+    </w:p>
+    <w:p>
+      <w:pPr>
+        <w:pStyle w:val="Prrafodelista"/>
+        <w:rPr>
+          <w:sz w:val="24"/>
+          <w:szCs w:val="24"/>
+        </w:rPr>
+      </w:pPr>
+    </w:p>
+    <w:p>
+      <w:pPr>
+        <w:pStyle w:val="Prrafodelista"/>
+        <w:numPr>
+          <w:ilvl w:val="0"/>
+          <w:numId w:val="2"/>
+        </w:numPr>
+        <w:rPr>
+          <w:b/>
+          <w:bCs/>
+          <w:sz w:val="24"/>
+          <w:szCs w:val="24"/>
+        </w:rPr>
+      </w:pPr>
+      <w:r>
+        <w:rPr>
+          <w:b/>
+          <w:bCs/>
+          <w:sz w:val="24"/>
+          <w:szCs w:val="24"/>
+        </w:rPr>
+        <w:t>Ignorando archivos</w:t>
+      </w:r>
+    </w:p>
+    <w:p>
+      <w:pPr>
+        <w:ind w:left="708"/>
+        <w:rPr>
+          <w:sz w:val="24"/>
+          <w:szCs w:val="24"/>
+        </w:rPr>
+      </w:pPr>
+      <w:r>
+        <w:rPr>
+          <w:sz w:val="24"/>
+          <w:szCs w:val="24"/>
+        </w:rPr>
+        <w:t>Primero se debe crear el archivo .gitignore con el comando touch en la raíz del repositorio local</w:t>
+      </w:r>
+    </w:p>
+    <w:p>
+      <w:pPr>
+        <w:ind w:left="708"/>
+        <w:rPr>
+          <w:sz w:val="24"/>
+          <w:szCs w:val="24"/>
+        </w:rPr>
+      </w:pPr>
+      <w:r>
+        <w:rPr>
+          <w:noProof/>
+        </w:rPr>
+        <w:lastRenderedPageBreak/>
+        <w:drawing>
+          <wp:inline distT="0" distB="0" distL="0" distR="0" wp14:anchorId="341F4050" wp14:editId="2DF318B4">
+            <wp:extent cx="5105400" cy="581025"/>
+            <wp:effectExtent l="0" t="0" r="0" b="9525"/>
+            <wp:docPr id="1406034530" name="Imagen 1"/>
+            <wp:cNvGraphicFramePr>
+              <a:graphicFrameLocks xmlns:a="http://schemas.openxmlformats.org/drawingml/2006/main" noChangeAspect="1"/>
+            </wp:cNvGraphicFramePr>
+            <a:graphic xmlns:a="http://schemas.openxmlformats.org/drawingml/2006/main">
+              <a:graphicData uri="http://schemas.openxmlformats.org/drawingml/2006/picture">
+                <pic:pic xmlns:pic="http://schemas.openxmlformats.org/drawingml/2006/picture">
+                  <pic:nvPicPr>
+                    <pic:cNvPr id="1406034530" name=""/>
+                    <pic:cNvPicPr/>
+                  </pic:nvPicPr>
+                  <pic:blipFill>
+                    <a:blip r:embed="rId24"/>
+                    <a:stretch>
+                      <a:fillRect/>
+                    </a:stretch>
+                  </pic:blipFill>
+                  <pic:spPr>
+                    <a:xfrm>
+                      <a:off x="0" y="0"/>
+                      <a:ext cx="5105400" cy="581025"/>
+                    </a:xfrm>
+                    <a:prstGeom prst="rect">
+                      <a:avLst/>
+                    </a:prstGeom>
+                  </pic:spPr>
+                </pic:pic>
+              </a:graphicData>
+            </a:graphic>
+          </wp:inline>
+        </w:drawing>
+      </w:r>
+    </w:p>
+    <w:p>
+      <w:pPr>
+        <w:ind w:left="708"/>
+        <w:rPr>
+          <w:sz w:val="24"/>
+          <w:szCs w:val="24"/>
+        </w:rPr>
+      </w:pPr>
+    </w:p>
+    <w:p>
+      <w:pPr>
+        <w:ind w:left="708"/>
+        <w:rPr>
+          <w:sz w:val="24"/>
+          <w:szCs w:val="24"/>
+        </w:rPr>
+      </w:pPr>
+      <w:r>
+        <w:rPr>
+          <w:sz w:val="24"/>
+          <w:szCs w:val="24"/>
+        </w:rPr>
+        <w:t>Se abre el archivo en el editor de Visual Studio Code, y dentro del archivo ingresamos los directorios que queremos ignorar</w:t>
+      </w:r>
+    </w:p>
+    <w:p>
+      <w:pPr>
+        <w:ind w:left="708"/>
+        <w:rPr>
+          <w:sz w:val="24"/>
+          <w:szCs w:val="24"/>
+        </w:rPr>
+      </w:pPr>
+      <w:r>
+        <w:rPr>
+          <w:noProof/>
+        </w:rPr>
+        <w:drawing>
+          <wp:inline distT="0" distB="0" distL="0" distR="0" wp14:anchorId="7B59CFE1" wp14:editId="1DDC3A93">
+            <wp:extent cx="5612130" cy="1520825"/>
+            <wp:effectExtent l="0" t="0" r="7620" b="3175"/>
+            <wp:docPr id="954132939" name="Imagen 1"/>
+            <wp:cNvGraphicFramePr>
+              <a:graphicFrameLocks xmlns:a="http://schemas.openxmlformats.org/drawingml/2006/main" noChangeAspect="1"/>
+            </wp:cNvGraphicFramePr>
+            <a:graphic xmlns:a="http://schemas.openxmlformats.org/drawingml/2006/main">
+              <a:graphicData uri="http://schemas.openxmlformats.org/drawingml/2006/picture">
+                <pic:pic xmlns:pic="http://schemas.openxmlformats.org/drawingml/2006/picture">
+                  <pic:nvPicPr>
+                    <pic:cNvPr id="954132939" name=""/>
+                    <pic:cNvPicPr/>
+                  </pic:nvPicPr>
+                  <pic:blipFill>
+                    <a:blip r:embed="rId25"/>
+                    <a:stretch>
+                      <a:fillRect/>
+                    </a:stretch>
+                  </pic:blipFill>
+                  <pic:spPr>
+                    <a:xfrm>
+                      <a:off x="0" y="0"/>
+                      <a:ext cx="5612130" cy="1520825"/>
+                    </a:xfrm>
+                    <a:prstGeom prst="rect">
+                      <a:avLst/>
+                    </a:prstGeom>
+                  </pic:spPr>
+                </pic:pic>
+              </a:graphicData>
+            </a:graphic>
+          </wp:inline>
+        </w:drawing>
+      </w:r>
+    </w:p>
+    <w:p>
+      <w:pPr>
+        <w:ind w:left="708"/>
+        <w:rPr>
+          <w:sz w:val="24"/>
+          <w:szCs w:val="24"/>
+        </w:rPr>
+      </w:pPr>
+      <w:r>
+        <w:rPr>
+          <w:sz w:val="24"/>
+          <w:szCs w:val="24"/>
+        </w:rPr>
+        <w:t>Lo que hace el archivo .gitignore es que al momento de subir un commit al repositorio en GitHub, no suba archivos y/o directorio al repositorio remoto.</w:t>
+      </w:r>
+    </w:p>
+    <w:p>
+      <w:pPr>
+        <w:ind w:left="708"/>
+        <w:rPr>
+          <w:sz w:val="24"/>
+          <w:szCs w:val="24"/>
+        </w:rPr>
+      </w:pPr>
+    </w:p>
+    <w:p>
+      <w:pPr>
+        <w:pStyle w:val="Prrafodelista"/>
+        <w:numPr>
+          <w:ilvl w:val="0"/>
+          <w:numId w:val="2"/>
+        </w:numPr>
+        <w:rPr>
+          <w:b/>
+          <w:bCs/>
+          <w:sz w:val="24"/>
+          <w:szCs w:val="24"/>
+        </w:rPr>
+      </w:pPr>
+      <w:r>
+        <w:rPr>
+          <w:b/>
+          <w:bCs/>
+          <w:sz w:val="24"/>
+          <w:szCs w:val="24"/>
+        </w:rPr>
+        <w:t>Ramas, uniones, conflictos y tags</w:t>
+      </w:r>
+    </w:p>
+    <w:p>
+      <w:pPr>
+        <w:pStyle w:val="Prrafodelista"/>
+        <w:rPr>
+          <w:b/>
+          <w:bCs/>
+          <w:sz w:val="24"/>
+          <w:szCs w:val="24"/>
+        </w:rPr>
+      </w:pPr>
+    </w:p>
+    <w:p>
+      <w:pPr>
+        <w:pStyle w:val="Prrafodelista"/>
+        <w:rPr>
+          <w:sz w:val="24"/>
+          <w:szCs w:val="24"/>
+        </w:rPr>
+      </w:pPr>
+      <w:r>
+        <w:rPr>
+          <w:noProof/>
+        </w:rPr>
+        <w:drawing>
+          <wp:inline distT="0" distB="0" distL="0" distR="0" wp14:anchorId="58ADC8CF" wp14:editId="1DFD8817">
+            <wp:extent cx="5095875" cy="819150"/>
+            <wp:effectExtent l="0" t="0" r="9525" b="0"/>
+            <wp:docPr id="614717894" name="Imagen 1"/>
+            <wp:cNvGraphicFramePr>
+              <a:graphicFrameLocks xmlns:a="http://schemas.openxmlformats.org/drawingml/2006/main" noChangeAspect="1"/>
+            </wp:cNvGraphicFramePr>
+            <a:graphic xmlns:a="http://schemas.openxmlformats.org/drawingml/2006/main">
+              <a:graphicData uri="http://schemas.openxmlformats.org/drawingml/2006/picture">
+                <pic:pic xmlns:pic="http://schemas.openxmlformats.org/drawingml/2006/picture">
+                  <pic:nvPicPr>
+                    <pic:cNvPr id="614717894" name=""/>
+                    <pic:cNvPicPr/>
+                  </pic:nvPicPr>
+                  <pic:blipFill>
+                    <a:blip r:embed="rId26"/>
+                    <a:stretch>
+                      <a:fillRect/>
+                    </a:stretch>
+                  </pic:blipFill>
+                  <pic:spPr>
+                    <a:xfrm>
+                      <a:off x="0" y="0"/>
+                      <a:ext cx="5095875" cy="819150"/>
+                    </a:xfrm>
+                    <a:prstGeom prst="rect">
+                      <a:avLst/>
+                    </a:prstGeom>
+                  </pic:spPr>
+                </pic:pic>
+              </a:graphicData>
+            </a:graphic>
+          </wp:inline>
+        </w:drawing>
+      </w:r>
+    </w:p>
+    <w:p>
+      <w:pPr>
+        <w:pStyle w:val="Prrafodelista"/>
+        <w:rPr>
+          <w:sz w:val="24"/>
+          <w:szCs w:val="24"/>
+        </w:rPr>
+      </w:pPr>
+    </w:p>
+    <w:p>
+      <w:pPr>
+        <w:rPr>
+          <w:sz w:val="24"/>
+          <w:szCs w:val="24"/>
+        </w:rPr>
+      </w:pPr>
+    </w:p>
+    <w:p>
+      <w:pPr>
+        <w:pStyle w:val="Prrafodelista"/>
+        <w:rPr>
+          <w:sz w:val="24"/>
+          <w:szCs w:val="24"/>
+        </w:rPr>
+      </w:pPr>
+    </w:p>
+    <w:p>
+      <w:pPr>
+        <w:pStyle w:val="Prrafodelista"/>
+        <w:rPr>
+          <w:sz w:val="24"/>
+          <w:szCs w:val="24"/>
+        </w:rPr>
+      </w:pPr>
+      <w:r>
+        <w:rPr>
+          <w:noProof/>
+        </w:rPr>
+        <w:lastRenderedPageBreak/>
+        <w:drawing>
+          <wp:inline distT="0" distB="0" distL="0" distR="0" wp14:anchorId="569FA730" wp14:editId="3DF2EADA">
+            <wp:extent cx="5612130" cy="4703445"/>
+            <wp:effectExtent l="0" t="0" r="7620" b="1905"/>
+            <wp:docPr id="918411872" name="Imagen 1"/>
+            <wp:cNvGraphicFramePr>
+              <a:graphicFrameLocks xmlns:a="http://schemas.openxmlformats.org/drawingml/2006/main" noChangeAspect="1"/>
+            </wp:cNvGraphicFramePr>
+            <a:graphic xmlns:a="http://schemas.openxmlformats.org/drawingml/2006/main">
+              <a:graphicData uri="http://schemas.openxmlformats.org/drawingml/2006/picture">
+                <pic:pic xmlns:pic="http://schemas.openxmlformats.org/drawingml/2006/picture">
+                  <pic:nvPicPr>
+                    <pic:cNvPr id="918411872" name=""/>
+                    <pic:cNvPicPr/>
+                  </pic:nvPicPr>
+                  <pic:blipFill>
+                    <a:blip r:embed="rId27"/>
+                    <a:stretch>
+                      <a:fillRect/>
+                    </a:stretch>
+                  </pic:blipFill>
+                  <pic:spPr>
+                    <a:xfrm>
+                      <a:off x="0" y="0"/>
+                      <a:ext cx="5612130" cy="4703445"/>
+                    </a:xfrm>
+                    <a:prstGeom prst="rect">
+                      <a:avLst/>
+                    </a:prstGeom>
+                  </pic:spPr>
+                </pic:pic>
+              </a:graphicData>
+            </a:graphic>
+          </wp:inline>
+        </w:drawing>
+      </w:r>
+    </w:p>
+    <w:p>
+      <w:pPr>
+        <w:pStyle w:val="Prrafodelista"/>
+        <w:rPr>
+          <w:sz w:val="24"/>
+          <w:szCs w:val="24"/>
+        </w:rPr>
+      </w:pPr>
+    </w:p>
+    <w:p>
+      <w:pPr>
+        <w:pStyle w:val="Prrafodelista"/>
+        <w:rPr>
+          <w:sz w:val="24"/>
+          <w:szCs w:val="24"/>
+        </w:rPr>
+      </w:pPr>
+      <w:r>
+        <w:rPr>
+          <w:noProof/>
+        </w:rPr>
+        <w:lastRenderedPageBreak/>
+        <w:drawing>
+          <wp:inline distT="0" distB="0" distL="0" distR="0" wp14:anchorId="17CAC6CF" wp14:editId="2E399D68">
+            <wp:extent cx="5612130" cy="3966210"/>
+            <wp:effectExtent l="0" t="0" r="7620" b="0"/>
+            <wp:docPr id="469112269" name="Imagen 1"/>
+            <wp:cNvGraphicFramePr>
+              <a:graphicFrameLocks xmlns:a="http://schemas.openxmlformats.org/drawingml/2006/main" noChangeAspect="1"/>
+            </wp:cNvGraphicFramePr>
+            <a:graphic xmlns:a="http://schemas.openxmlformats.org/drawingml/2006/main">
+              <a:graphicData uri="http://schemas.openxmlformats.org/drawingml/2006/picture">
+                <pic:pic xmlns:pic="http://schemas.openxmlformats.org/drawingml/2006/picture">
+                  <pic:nvPicPr>
+                    <pic:cNvPr id="469112269" name=""/>
+                    <pic:cNvPicPr/>
+                  </pic:nvPicPr>
+                  <pic:blipFill>
+                    <a:blip r:embed="rId28"/>
+                    <a:stretch>
+                      <a:fillRect/>
+                    </a:stretch>
+                  </pic:blipFill>
+                  <pic:spPr>
+                    <a:xfrm>
+                      <a:off x="0" y="0"/>
+                      <a:ext cx="5612130" cy="3966210"/>
+                    </a:xfrm>
+                    <a:prstGeom prst="rect">
+                      <a:avLst/>
+                    </a:prstGeom>
+                  </pic:spPr>
+                </pic:pic>
+              </a:graphicData>
+            </a:graphic>
+          </wp:inline>
+        </w:drawing>
+      </w:r>
+    </w:p>
+    <w:p>
+      <w:pPr>
+        <w:pStyle w:val="Prrafodelista"/>
+        <w:rPr>
+          <w:sz w:val="24"/>
+          <w:szCs w:val="24"/>
+        </w:rPr>
+      </w:pPr>
+    </w:p>
+    <w:p>
+      <w:pPr>
+        <w:pStyle w:val="Prrafodelista"/>
+        <w:numPr>
+          <w:ilvl w:val="0"/>
+          <w:numId w:val="2"/>
+        </w:numPr>
+        <w:rPr>
+          <w:b/>
+          <w:bCs/>
+          <w:sz w:val="24"/>
+          <w:szCs w:val="24"/>
+        </w:rPr>
+      </w:pPr>
+      <w:proofErr w:type="spellStart"/>
+      <w:r>
+        <w:rPr>
+          <w:b/>
+          <w:bCs/>
+          <w:sz w:val="24"/>
+          <w:szCs w:val="24"/>
+        </w:rPr>
+        <w:t>Stash</w:t>
+      </w:r>
+      <w:proofErr w:type="spellEnd"/>
+      <w:r>
+        <w:rPr>
+          <w:b/>
+          <w:bCs/>
+          <w:sz w:val="24"/>
+          <w:szCs w:val="24"/>
+        </w:rPr>
+        <w:t xml:space="preserve"> y Rebase</w:t>
+      </w:r>
+    </w:p>
+    <w:p>
+      <w:pPr>
+        <w:pStyle w:val="Prrafodelista"/>
+        <w:rPr>
+          <w:b/>
+          <w:bCs/>
+          <w:sz w:val="24"/>
+          <w:szCs w:val="24"/>
+        </w:rPr>
+      </w:pPr>
+    </w:p>
+    <w:p>
+      <w:pPr>
+        <w:pStyle w:val="Prrafodelista"/>
+        <w:rPr>
+          <w:b/>
+          <w:bCs/>
+          <w:sz w:val="24"/>
+          <w:szCs w:val="24"/>
+        </w:rPr>
+      </w:pPr>
+      <w:r>
+        <w:rPr>
+          <w:noProof/>
+        </w:rPr>
+        <w:drawing>
+          <wp:inline distT="0" distB="0" distL="0" distR="0" wp14:anchorId="4E2BB823" wp14:editId="4430C987">
+            <wp:extent cx="5612130" cy="598805"/>
+            <wp:effectExtent l="0" t="0" r="7620" b="0"/>
+            <wp:docPr id="528882174" name="Imagen 1"/>
+            <wp:cNvGraphicFramePr>
+              <a:graphicFrameLocks xmlns:a="http://schemas.openxmlformats.org/drawingml/2006/main" noChangeAspect="1"/>
+            </wp:cNvGraphicFramePr>
+            <a:graphic xmlns:a="http://schemas.openxmlformats.org/drawingml/2006/main">
+              <a:graphicData uri="http://schemas.openxmlformats.org/drawingml/2006/picture">
+                <pic:pic xmlns:pic="http://schemas.openxmlformats.org/drawingml/2006/picture">
+                  <pic:nvPicPr>
+                    <pic:cNvPr id="528882174" name=""/>
+                    <pic:cNvPicPr/>
+                  </pic:nvPicPr>
+                  <pic:blipFill>
+                    <a:blip r:embed="rId29"/>
+                    <a:stretch>
+                      <a:fillRect/>
+                    </a:stretch>
+                  </pic:blipFill>
+                  <pic:spPr>
+                    <a:xfrm>
+                      <a:off x="0" y="0"/>
+                      <a:ext cx="5612130" cy="598805"/>
+                    </a:xfrm>
+                    <a:prstGeom prst="rect">
+                      <a:avLst/>
+                    </a:prstGeom>
+                  </pic:spPr>
+                </pic:pic>
+              </a:graphicData>
+            </a:graphic>
+          </wp:inline>
+        </w:drawing>
+      </w:r>
+    </w:p>
+    <w:p>
+      <w:pPr>
+        <w:pStyle w:val="Prrafodelista"/>
+        <w:rPr>
+          <w:sz w:val="24"/>
+          <w:szCs w:val="24"/>
+        </w:rPr>
+      </w:pPr>
+    </w:p>
+    <w:p>
+      <w:pPr>
+        <w:pStyle w:val="Prrafodelista"/>
+        <w:rPr>
+          <w:sz w:val="24"/>
+          <w:szCs w:val="24"/>
+        </w:rPr>
+      </w:pPr>
+      <w:r>
+        <w:rPr>
+          <w:noProof/>
+        </w:rPr>
+        <w:drawing>
+          <wp:inline distT="0" distB="0" distL="0" distR="0" wp14:anchorId="7BBBC2B0" wp14:editId="6D28CBD3">
+            <wp:extent cx="5076825" cy="857250"/>
+            <wp:effectExtent l="0" t="0" r="9525" b="0"/>
+            <wp:docPr id="999034232" name="Imagen 1"/>
+            <wp:cNvGraphicFramePr>
+              <a:graphicFrameLocks xmlns:a="http://schemas.openxmlformats.org/drawingml/2006/main" noChangeAspect="1"/>
+            </wp:cNvGraphicFramePr>
+            <a:graphic xmlns:a="http://schemas.openxmlformats.org/drawingml/2006/main">
+              <a:graphicData uri="http://schemas.openxmlformats.org/drawingml/2006/picture">
+                <pic:pic xmlns:pic="http://schemas.openxmlformats.org/drawingml/2006/picture">
+                  <pic:nvPicPr>
+                    <pic:cNvPr id="999034232" name=""/>
+                    <pic:cNvPicPr/>
+                  </pic:nvPicPr>
+                  <pic:blipFill>
+                    <a:blip r:embed="rId30"/>
+                    <a:stretch>
+                      <a:fillRect/>
+                    </a:stretch>
+                  </pic:blipFill>
+                  <pic:spPr>
+                    <a:xfrm>
+                      <a:off x="0" y="0"/>
+                      <a:ext cx="5076825" cy="857250"/>
+                    </a:xfrm>
+                    <a:prstGeom prst="rect">
+                      <a:avLst/>
+                    </a:prstGeom>
+                  </pic:spPr>
+                </pic:pic>
+              </a:graphicData>
+            </a:graphic>
+          </wp:inline>
+        </w:drawing>
+      </w:r>
+    </w:p>
+    <w:p>
+      <w:pPr>
+        <w:pStyle w:val="Prrafodelista"/>
+        <w:rPr>
+          <w:sz w:val="24"/>
+          <w:szCs w:val="24"/>
+        </w:rPr>
+      </w:pPr>
+    </w:p>
+    <w:p>
+      <w:pPr>
+        <w:pStyle w:val="Prrafodelista"/>
+        <w:numPr>
+          <w:ilvl w:val="0"/>
+          <w:numId w:val="2"/>
+        </w:numPr>
+        <w:rPr>
+          <w:b/>
+          <w:bCs/>
+          <w:sz w:val="24"/>
+          <w:szCs w:val="24"/>
+        </w:rPr>
+      </w:pPr>
+      <w:r>
+        <w:rPr>
+          <w:b/>
+          <w:bCs/>
+          <w:sz w:val="24"/>
+          <w:szCs w:val="24"/>
+        </w:rPr>
+        <w:t xml:space="preserve">Repositorios remotos, </w:t>
+      </w:r>
+      <w:proofErr w:type="spellStart"/>
+      <w:r>
+        <w:rPr>
+          <w:b/>
+          <w:bCs/>
+          <w:sz w:val="24"/>
+          <w:szCs w:val="24"/>
+        </w:rPr>
+        <w:t>Push</w:t>
+      </w:r>
+      <w:proofErr w:type="spellEnd"/>
+      <w:r>
+        <w:rPr>
+          <w:b/>
+          <w:bCs/>
+          <w:sz w:val="24"/>
+          <w:szCs w:val="24"/>
+        </w:rPr>
+        <w:t xml:space="preserve"> y </w:t>
+      </w:r>
+      <w:proofErr w:type="spellStart"/>
+      <w:r>
+        <w:rPr>
+          <w:b/>
+          <w:bCs/>
+          <w:sz w:val="24"/>
+          <w:szCs w:val="24"/>
+        </w:rPr>
+        <w:t>Pull</w:t>
+      </w:r>
+      <w:proofErr w:type="spellEnd"/>
+    </w:p>
+    <w:p>
+      <w:pPr>
+        <w:pStyle w:val="Prrafodelista"/>
+        <w:rPr>
+          <w:b/>
+          <w:bCs/>
+          <w:sz w:val="24"/>
+          <w:szCs w:val="24"/>
+        </w:rPr>
+      </w:pPr>
+    </w:p>
+    <w:p>
+      <w:pPr>
+        <w:pStyle w:val="Prrafodelista"/>
+        <w:rPr>
+          <w:b/>
+          <w:bCs/>
+          <w:sz w:val="24"/>
+          <w:szCs w:val="24"/>
+        </w:rPr>
+      </w:pPr>
+      <w:r>
+        <w:rPr>
+          <w:noProof/>
+        </w:rPr>
+        <w:drawing>
+          <wp:inline distT="0" distB="0" distL="0" distR="0" wp14:anchorId="19F61223" wp14:editId="2DBCB830">
+            <wp:extent cx="5612130" cy="504825"/>
+            <wp:effectExtent l="0" t="0" r="7620" b="9525"/>
+            <wp:docPr id="1520533830" name="Imagen 1"/>
+            <wp:cNvGraphicFramePr>
+              <a:graphicFrameLocks xmlns:a="http://schemas.openxmlformats.org/drawingml/2006/main" noChangeAspect="1"/>
+            </wp:cNvGraphicFramePr>
+            <a:graphic xmlns:a="http://schemas.openxmlformats.org/drawingml/2006/main">
+              <a:graphicData uri="http://schemas.openxmlformats.org/drawingml/2006/picture">
+                <pic:pic xmlns:pic="http://schemas.openxmlformats.org/drawingml/2006/picture">
+                  <pic:nvPicPr>
+                    <pic:cNvPr id="1520533830" name=""/>
+                    <pic:cNvPicPr/>
+                  </pic:nvPicPr>
+                  <pic:blipFill>
+                    <a:blip r:embed="rId31"/>
+                    <a:stretch>
+                      <a:fillRect/>
+                    </a:stretch>
+                  </pic:blipFill>
+                  <pic:spPr>
+                    <a:xfrm>
+                      <a:off x="0" y="0"/>
+                      <a:ext cx="5612130" cy="504825"/>
+                    </a:xfrm>
+                    <a:prstGeom prst="rect">
+                      <a:avLst/>
+                    </a:prstGeom>
+                  </pic:spPr>
+                </pic:pic>
+              </a:graphicData>
+            </a:graphic>
+          </wp:inline>
+        </w:drawing>
+      </w:r>
+    </w:p>
+    <w:p>
+      <w:pPr>
+        <w:pStyle w:val="Prrafodelista"/>
+        <w:rPr>
+          <w:b/>
+          <w:bCs/>
+          <w:sz w:val="24"/>
+          <w:szCs w:val="24"/>
+        </w:rPr>
+      </w:pPr>
+    </w:p>
+    <w:p>
+      <w:pPr>
+        <w:pStyle w:val="Prrafodelista"/>
+        <w:numPr>
+          <w:ilvl w:val="0"/>
+          <w:numId w:val="2"/>
+        </w:numPr>
+        <w:rPr>
+          <w:b/>
+          <w:bCs/>
+          <w:sz w:val="24"/>
+          <w:szCs w:val="24"/>
+        </w:rPr>
+      </w:pPr>
+      <w:proofErr w:type="spellStart"/>
+      <w:r>
+        <w:rPr>
+          <w:b/>
+          <w:bCs/>
+          <w:sz w:val="24"/>
+          <w:szCs w:val="24"/>
+        </w:rPr>
+        <w:t>Fetch</w:t>
+      </w:r>
+      <w:proofErr w:type="spellEnd"/>
+      <w:r>
+        <w:rPr>
+          <w:b/>
+          <w:bCs/>
+          <w:sz w:val="24"/>
+          <w:szCs w:val="24"/>
+        </w:rPr>
+        <w:t xml:space="preserve"> vs </w:t>
+      </w:r>
+      <w:proofErr w:type="spellStart"/>
+      <w:r>
+        <w:rPr>
+          <w:b/>
+          <w:bCs/>
+          <w:sz w:val="24"/>
+          <w:szCs w:val="24"/>
+        </w:rPr>
+        <w:t>Pull</w:t>
+      </w:r>
+      <w:proofErr w:type="spellEnd"/>
+    </w:p>
+    <w:p>
+      <w:pPr>
+        <w:pStyle w:val="Prrafodelista"/>
+        <w:rPr>
+          <w:b/>
+          <w:bCs/>
+          <w:sz w:val="24"/>
+          <w:szCs w:val="24"/>
+        </w:rPr>
+      </w:pPr>
+    </w:p>
+    <w:p>
+      <w:pPr>
+        <w:pStyle w:val="Prrafodelista"/>
+        <w:rPr>
+          <w:sz w:val="24"/>
+          <w:szCs w:val="24"/>
+        </w:rPr>
+      </w:pPr>
+      <w:proofErr w:type="spellStart"/>
+      <w:r>
+        <w:rPr>
+          <w:sz w:val="24"/>
+          <w:szCs w:val="24"/>
+        </w:rPr>
+        <w:lastRenderedPageBreak/>
+        <w:t>git</w:t>
+      </w:r>
+      <w:proofErr w:type="spellEnd"/>
+      <w:r>
+        <w:rPr>
+          <w:sz w:val="24"/>
+          <w:szCs w:val="24"/>
+        </w:rPr>
+        <w:t xml:space="preserve"> </w:t>
+      </w:r>
+      <w:proofErr w:type="spellStart"/>
+      <w:r>
+        <w:rPr>
+          <w:sz w:val="24"/>
+          <w:szCs w:val="24"/>
+        </w:rPr>
+        <w:t>fetch</w:t>
+      </w:r>
+      <w:proofErr w:type="spellEnd"/>
+      <w:r>
+        <w:rPr>
+          <w:sz w:val="24"/>
+          <w:szCs w:val="24"/>
+        </w:rPr>
+        <w:t xml:space="preserve"> </w:t>
+      </w:r>
+      <w:r>
+        <w:rPr>
+          <w:sz w:val="24"/>
+          <w:szCs w:val="24"/>
+        </w:rPr>
+        <w:t>es un comando el cual descarga confirmaciones, archivos y referencias desde un repositorio remoto. Este no sobrescribe el repositorio local, solo es par ver y comparar los cambios hechos en el repositorio remoto con el local.</w:t>
+      </w:r>
+    </w:p>
+    <w:p>
+      <w:pPr>
+        <w:pStyle w:val="Prrafodelista"/>
+        <w:rPr>
+          <w:sz w:val="24"/>
+          <w:szCs w:val="24"/>
+        </w:rPr>
+      </w:pPr>
+    </w:p>
+    <w:p>
+      <w:pPr>
+        <w:pStyle w:val="Prrafodelista"/>
+        <w:rPr>
+          <w:sz w:val="24"/>
+          <w:szCs w:val="24"/>
+        </w:rPr>
+      </w:pPr>
+      <w:proofErr w:type="spellStart"/>
+      <w:r>
+        <w:rPr>
+          <w:sz w:val="24"/>
+          <w:szCs w:val="24"/>
+        </w:rPr>
+        <w:t>git</w:t>
+      </w:r>
+      <w:proofErr w:type="spellEnd"/>
+      <w:r>
+        <w:rPr>
+          <w:sz w:val="24"/>
+          <w:szCs w:val="24"/>
+        </w:rPr>
+        <w:t xml:space="preserve"> </w:t>
+      </w:r>
+      <w:proofErr w:type="spellStart"/>
+      <w:r>
+        <w:rPr>
+          <w:sz w:val="24"/>
+          <w:szCs w:val="24"/>
+        </w:rPr>
+        <w:t>pull</w:t>
+      </w:r>
+      <w:proofErr w:type="spellEnd"/>
+      <w:r>
+        <w:rPr>
+          <w:sz w:val="24"/>
+          <w:szCs w:val="24"/>
+        </w:rPr>
+        <w:t xml:space="preserve"> es un comando  </w:t>
+      </w:r>
+    </w:p>
+    <w:p>
+      <w:pPr>
+        <w:pStyle w:val="Prrafodelista"/>
+        <w:rPr>
+          <w:b/>
+          <w:bCs/>
+          <w:sz w:val="24"/>
+          <w:szCs w:val="24"/>
+        </w:rPr>
+      </w:pPr>
+    </w:p>
+    <w:p>
+      <w:pPr>
+        <w:pStyle w:val="Prrafodelista"/>
+        <w:rPr>
+          <w:sz w:val="24"/>
+          <w:szCs w:val="24"/>
+        </w:rPr>
+      </w:pPr>
+    </w:p>
+    <w:p>
+      <w:pPr>
+        <w:pStyle w:val="Prrafodelista"/>
+        <w:rPr>
+          <w:sz w:val="24"/>
+          <w:szCs w:val="24"/>
+        </w:rPr>
+      </w:pPr>
+    </w:p>
+    <w:p>
+      <w:pPr>
+        <w:pStyle w:val="Prrafodelista"/>
+        <w:rPr>
+          <w:sz w:val="24"/>
+          <w:szCs w:val="24"/>
+        </w:rPr>
+      </w:pPr>
+    </w:p>
+    <w:p>
+      <w:pPr>
+        <w:ind w:left="708"/>
+        <w:rPr>
+          <w:sz w:val="24"/>
+          <w:szCs w:val="24"/>
+        </w:rPr>
+      </w:pPr>
+    </w:p>
+    <w:p>
+      <w:pPr>
+        <w:rPr>
+          <w:sz w:val="24"/>
+          <w:szCs w:val="24"/>
+        </w:rPr>
+      </w:pPr>
+      <w:r>
+        <w:rPr>
+          <w:sz w:val="24"/>
+          <w:szCs w:val="24"/>
+        </w:rPr>
+        <w:tab/>
+      </w:r>
     </w:p>
     <w:p>
       <w:pPr>

</xml_diff>

<commit_message>
Se agrega portafolio de modulo 2 actualizado
</commit_message>
<xml_diff>
--- a/Portafolio Modulo 2/Leccion 7 - GIT y GITHub.docx
+++ b/Portafolio Modulo 2/Leccion 7 - GIT y GITHub.docx
@@ -4,6 +4,26 @@
   <w:body>
     <w:p>
       <w:pPr>
+        <w:ind w:left="720" w:hanging="360"/>
+      </w:pPr>
+      <w:r>
+        <w:rPr>
+          <w:b/>
+          <w:bCs/>
+        </w:rPr>
+        <w:t xml:space="preserve">Repositorio: </w:t>
+      </w:r>
+      <w:hyperlink r:id="rId5" w:history="1">
+        <w:r>
+          <w:rPr>
+            <w:rStyle w:val="Hipervnculo"/>
+          </w:rPr>
+          <w:t>https://github.com/PhilipeJoon/cursoFrontEnd</w:t>
+        </w:r>
+      </w:hyperlink>
+    </w:p>
+    <w:p>
+      <w:pPr>
         <w:pStyle w:val="Prrafodelista"/>
         <w:numPr>
           <w:ilvl w:val="0"/>
@@ -156,7 +176,7 @@
         </w:rPr>
         <w:t xml:space="preserve">Debemos descargar el archivo de instalación de GIT desde la siguiente web </w:t>
       </w:r>
-      <w:hyperlink r:id="rId5" w:history="1">
+      <w:hyperlink r:id="rId6" w:history="1">
         <w:r>
           <w:rPr>
             <w:rStyle w:val="Hipervnculo"/>
@@ -218,7 +238,7 @@
                     <pic:cNvPicPr/>
                   </pic:nvPicPr>
                   <pic:blipFill>
-                    <a:blip r:embed="rId6"/>
+                    <a:blip r:embed="rId7"/>
                     <a:stretch>
                       <a:fillRect/>
                     </a:stretch>
@@ -293,7 +313,7 @@
                     <pic:cNvPicPr/>
                   </pic:nvPicPr>
                   <pic:blipFill>
-                    <a:blip r:embed="rId7"/>
+                    <a:blip r:embed="rId8"/>
                     <a:stretch>
                       <a:fillRect/>
                     </a:stretch>
@@ -336,17 +356,8 @@
           <w:sz w:val="24"/>
           <w:szCs w:val="24"/>
         </w:rPr>
-        <w:t xml:space="preserve">Presionar Next sin cambiar ninguna configuración y hasta completar la instalación. Una vez que este instalado, en el Escritorio del equipo vamos a inicio y buscamos Git </w:t>
-      </w:r>
-      <w:proofErr w:type="spellStart"/>
-      <w:r>
-        <w:rPr>
-          <w:sz w:val="24"/>
-          <w:szCs w:val="24"/>
-        </w:rPr>
-        <w:t>Bash</w:t>
-      </w:r>
-      <w:proofErr w:type="spellEnd"/>
+        <w:t>Presionar Next sin cambiar ninguna configuración y hasta completar la instalación. Una vez que este instalado, en el Escritorio del equipo vamos a inicio y buscamos Git Bash</w:t>
+      </w:r>
     </w:p>
     <w:p>
       <w:pPr>
@@ -377,7 +388,7 @@
                     <pic:cNvPicPr/>
                   </pic:nvPicPr>
                   <pic:blipFill>
-                    <a:blip r:embed="rId8"/>
+                    <a:blip r:embed="rId9"/>
                     <a:stretch>
                       <a:fillRect/>
                     </a:stretch>
@@ -420,23 +431,7 @@
           <w:sz w:val="24"/>
           <w:szCs w:val="24"/>
         </w:rPr>
-        <w:t xml:space="preserve">Abrimos Git </w:t>
-      </w:r>
-      <w:proofErr w:type="spellStart"/>
-      <w:r>
-        <w:rPr>
-          <w:sz w:val="24"/>
-          <w:szCs w:val="24"/>
-        </w:rPr>
-        <w:t>Bash</w:t>
-      </w:r>
-      <w:proofErr w:type="spellEnd"/>
-      <w:r>
-        <w:rPr>
-          <w:sz w:val="24"/>
-          <w:szCs w:val="24"/>
-        </w:rPr>
-        <w:t xml:space="preserve"> y nos debe mostrar una ventana como esta</w:t>
+        <w:t>Abrimos Git Bash y nos debe mostrar una ventana como esta</w:t>
       </w:r>
     </w:p>
     <w:p>
@@ -476,7 +471,7 @@
                     <pic:cNvPicPr/>
                   </pic:nvPicPr>
                   <pic:blipFill>
-                    <a:blip r:embed="rId9"/>
+                    <a:blip r:embed="rId10"/>
                     <a:stretch>
                       <a:fillRect/>
                     </a:stretch>
@@ -551,7 +546,7 @@
                     <pic:cNvPicPr/>
                   </pic:nvPicPr>
                   <pic:blipFill>
-                    <a:blip r:embed="rId10"/>
+                    <a:blip r:embed="rId11"/>
                     <a:stretch>
                       <a:fillRect/>
                     </a:stretch>
@@ -634,7 +629,7 @@
                     <pic:cNvPicPr/>
                   </pic:nvPicPr>
                   <pic:blipFill>
-                    <a:blip r:embed="rId11"/>
+                    <a:blip r:embed="rId12"/>
                     <a:stretch>
                       <a:fillRect/>
                     </a:stretch>
@@ -709,7 +704,7 @@
                     <pic:cNvPicPr/>
                   </pic:nvPicPr>
                   <pic:blipFill>
-                    <a:blip r:embed="rId12"/>
+                    <a:blip r:embed="rId13"/>
                     <a:stretch>
                       <a:fillRect/>
                     </a:stretch>
@@ -792,7 +787,7 @@
                     <pic:cNvPicPr/>
                   </pic:nvPicPr>
                   <pic:blipFill>
-                    <a:blip r:embed="rId13"/>
+                    <a:blip r:embed="rId14"/>
                     <a:stretch>
                       <a:fillRect/>
                     </a:stretch>
@@ -867,7 +862,7 @@
                     <pic:cNvPicPr/>
                   </pic:nvPicPr>
                   <pic:blipFill>
-                    <a:blip r:embed="rId14"/>
+                    <a:blip r:embed="rId15"/>
                     <a:stretch>
                       <a:fillRect/>
                     </a:stretch>
@@ -950,7 +945,7 @@
                     <pic:cNvPicPr/>
                   </pic:nvPicPr>
                   <pic:blipFill>
-                    <a:blip r:embed="rId15"/>
+                    <a:blip r:embed="rId16"/>
                     <a:stretch>
                       <a:fillRect/>
                     </a:stretch>
@@ -1034,7 +1029,7 @@
                     <pic:cNvPicPr/>
                   </pic:nvPicPr>
                   <pic:blipFill>
-                    <a:blip r:embed="rId16"/>
+                    <a:blip r:embed="rId17"/>
                     <a:stretch>
                       <a:fillRect/>
                     </a:stretch>
@@ -1078,25 +1073,14 @@
           <w:szCs w:val="24"/>
         </w:rPr>
       </w:pPr>
-      <w:proofErr w:type="spellStart"/>
-      <w:r>
-        <w:rPr>
-          <w:b/>
-          <w:bCs/>
-          <w:sz w:val="24"/>
-          <w:szCs w:val="24"/>
-        </w:rPr>
-        <w:t>Commits</w:t>
-      </w:r>
-      <w:proofErr w:type="spellEnd"/>
-      <w:r>
-        <w:rPr>
-          <w:b/>
-          <w:bCs/>
-          <w:sz w:val="24"/>
-          <w:szCs w:val="24"/>
-        </w:rPr>
-        <w:t xml:space="preserve"> y restauración de archivos</w:t>
+      <w:r>
+        <w:rPr>
+          <w:b/>
+          <w:bCs/>
+          <w:sz w:val="24"/>
+          <w:szCs w:val="24"/>
+        </w:rPr>
+        <w:t>Commits y restauración de archivos</w:t>
       </w:r>
     </w:p>
     <w:p>
@@ -1140,7 +1124,7 @@
                     <pic:cNvPicPr/>
                   </pic:nvPicPr>
                   <pic:blipFill>
-                    <a:blip r:embed="rId17"/>
+                    <a:blip r:embed="rId18"/>
                     <a:stretch>
                       <a:fillRect/>
                     </a:stretch>
@@ -1202,7 +1186,7 @@
                     <pic:cNvPicPr/>
                   </pic:nvPicPr>
                   <pic:blipFill>
-                    <a:blip r:embed="rId18"/>
+                    <a:blip r:embed="rId19"/>
                     <a:stretch>
                       <a:fillRect/>
                     </a:stretch>
@@ -1265,7 +1249,7 @@
                     <pic:cNvPicPr/>
                   </pic:nvPicPr>
                   <pic:blipFill>
-                    <a:blip r:embed="rId19"/>
+                    <a:blip r:embed="rId20"/>
                     <a:stretch>
                       <a:fillRect/>
                     </a:stretch>
@@ -1345,39 +1329,7 @@
           <w:sz w:val="24"/>
           <w:szCs w:val="24"/>
         </w:rPr>
-        <w:t xml:space="preserve">Primero creamos un archivo desde la terminal de </w:t>
-      </w:r>
-      <w:proofErr w:type="spellStart"/>
-      <w:r>
-        <w:rPr>
-          <w:sz w:val="24"/>
-          <w:szCs w:val="24"/>
-        </w:rPr>
-        <w:t>git</w:t>
-      </w:r>
-      <w:proofErr w:type="spellEnd"/>
-      <w:r>
-        <w:rPr>
-          <w:sz w:val="24"/>
-          <w:szCs w:val="24"/>
-        </w:rPr>
-        <w:t xml:space="preserve"> </w:t>
-      </w:r>
-      <w:proofErr w:type="spellStart"/>
-      <w:r>
-        <w:rPr>
-          <w:sz w:val="24"/>
-          <w:szCs w:val="24"/>
-        </w:rPr>
-        <w:t>bash</w:t>
-      </w:r>
-      <w:proofErr w:type="spellEnd"/>
-      <w:r>
-        <w:rPr>
-          <w:sz w:val="24"/>
-          <w:szCs w:val="24"/>
-        </w:rPr>
-        <w:t xml:space="preserve"> con el comando touch</w:t>
+        <w:t>Primero creamos un archivo desde la terminal de git bash con el comando touch</w:t>
       </w:r>
     </w:p>
     <w:p>
@@ -1417,7 +1369,7 @@
                     <pic:cNvPicPr/>
                   </pic:nvPicPr>
                   <pic:blipFill>
-                    <a:blip r:embed="rId20"/>
+                    <a:blip r:embed="rId21"/>
                     <a:stretch>
                       <a:fillRect/>
                     </a:stretch>
@@ -1505,7 +1457,7 @@
                     <pic:cNvPicPr/>
                   </pic:nvPicPr>
                   <pic:blipFill>
-                    <a:blip r:embed="rId21"/>
+                    <a:blip r:embed="rId22"/>
                     <a:stretch>
                       <a:fillRect/>
                     </a:stretch>
@@ -1548,55 +1500,7 @@
           <w:sz w:val="24"/>
           <w:szCs w:val="24"/>
         </w:rPr>
-        <w:t xml:space="preserve">Siguiendo en la terminal de </w:t>
-      </w:r>
-      <w:proofErr w:type="spellStart"/>
-      <w:r>
-        <w:rPr>
-          <w:sz w:val="24"/>
-          <w:szCs w:val="24"/>
-        </w:rPr>
-        <w:t>git</w:t>
-      </w:r>
-      <w:proofErr w:type="spellEnd"/>
-      <w:r>
-        <w:rPr>
-          <w:sz w:val="24"/>
-          <w:szCs w:val="24"/>
-        </w:rPr>
-        <w:t xml:space="preserve"> </w:t>
-      </w:r>
-      <w:proofErr w:type="spellStart"/>
-      <w:r>
-        <w:rPr>
-          <w:sz w:val="24"/>
-          <w:szCs w:val="24"/>
-        </w:rPr>
-        <w:t>bash</w:t>
-      </w:r>
-      <w:proofErr w:type="spellEnd"/>
-      <w:r>
-        <w:rPr>
-          <w:sz w:val="24"/>
-          <w:szCs w:val="24"/>
-        </w:rPr>
-        <w:t xml:space="preserve">, con el comando </w:t>
-      </w:r>
-      <w:proofErr w:type="spellStart"/>
-      <w:r>
-        <w:rPr>
-          <w:sz w:val="24"/>
-          <w:szCs w:val="24"/>
-        </w:rPr>
-        <w:t>mv</w:t>
-      </w:r>
-      <w:proofErr w:type="spellEnd"/>
-      <w:r>
-        <w:rPr>
-          <w:sz w:val="24"/>
-          <w:szCs w:val="24"/>
-        </w:rPr>
-        <w:t xml:space="preserve"> se cambia el nombre del archivo, como se muestra en la siguiente imagen</w:t>
+        <w:t>Siguiendo en la terminal de git bash, con el comando mv se cambia el nombre del archivo, como se muestra en la siguiente imagen</w:t>
       </w:r>
     </w:p>
     <w:p>
@@ -1636,7 +1540,7 @@
                     <pic:cNvPicPr/>
                   </pic:nvPicPr>
                   <pic:blipFill>
-                    <a:blip r:embed="rId22"/>
+                    <a:blip r:embed="rId23"/>
                     <a:stretch>
                       <a:fillRect/>
                     </a:stretch>
@@ -1719,7 +1623,7 @@
                     <pic:cNvPicPr/>
                   </pic:nvPicPr>
                   <pic:blipFill>
-                    <a:blip r:embed="rId23"/>
+                    <a:blip r:embed="rId24"/>
                     <a:stretch>
                       <a:fillRect/>
                     </a:stretch>
@@ -1818,7 +1722,7 @@
                     <pic:cNvPicPr/>
                   </pic:nvPicPr>
                   <pic:blipFill>
-                    <a:blip r:embed="rId24"/>
+                    <a:blip r:embed="rId25"/>
                     <a:stretch>
                       <a:fillRect/>
                     </a:stretch>
@@ -1892,7 +1796,7 @@
                     <pic:cNvPicPr/>
                   </pic:nvPicPr>
                   <pic:blipFill>
-                    <a:blip r:embed="rId25"/>
+                    <a:blip r:embed="rId26"/>
                     <a:stretch>
                       <a:fillRect/>
                     </a:stretch>
@@ -2001,7 +1905,7 @@
                     <pic:cNvPicPr/>
                   </pic:nvPicPr>
                   <pic:blipFill>
-                    <a:blip r:embed="rId26"/>
+                    <a:blip r:embed="rId27"/>
                     <a:stretch>
                       <a:fillRect/>
                     </a:stretch>
@@ -2077,7 +1981,7 @@
                     <pic:cNvPicPr/>
                   </pic:nvPicPr>
                   <pic:blipFill>
-                    <a:blip r:embed="rId27"/>
+                    <a:blip r:embed="rId28"/>
                     <a:stretch>
                       <a:fillRect/>
                     </a:stretch>
@@ -2136,7 +2040,7 @@
                     <pic:cNvPicPr/>
                   </pic:nvPicPr>
                   <pic:blipFill>
-                    <a:blip r:embed="rId28"/>
+                    <a:blip r:embed="rId29"/>
                     <a:stretch>
                       <a:fillRect/>
                     </a:stretch>
@@ -2180,25 +2084,14 @@
           <w:szCs w:val="24"/>
         </w:rPr>
       </w:pPr>
-      <w:proofErr w:type="spellStart"/>
-      <w:r>
-        <w:rPr>
-          <w:b/>
-          <w:bCs/>
-          <w:sz w:val="24"/>
-          <w:szCs w:val="24"/>
-        </w:rPr>
-        <w:t>Stash</w:t>
-      </w:r>
-      <w:proofErr w:type="spellEnd"/>
-      <w:r>
-        <w:rPr>
-          <w:b/>
-          <w:bCs/>
-          <w:sz w:val="24"/>
-          <w:szCs w:val="24"/>
-        </w:rPr>
-        <w:t xml:space="preserve"> y Rebase</w:t>
+      <w:r>
+        <w:rPr>
+          <w:b/>
+          <w:bCs/>
+          <w:sz w:val="24"/>
+          <w:szCs w:val="24"/>
+        </w:rPr>
+        <w:t>Stash y Rebase</w:t>
       </w:r>
     </w:p>
     <w:p>
@@ -2242,7 +2135,7 @@
                     <pic:cNvPicPr/>
                   </pic:nvPicPr>
                   <pic:blipFill>
-                    <a:blip r:embed="rId29"/>
+                    <a:blip r:embed="rId30"/>
                     <a:stretch>
                       <a:fillRect/>
                     </a:stretch>
@@ -2300,7 +2193,7 @@
                     <pic:cNvPicPr/>
                   </pic:nvPicPr>
                   <pic:blipFill>
-                    <a:blip r:embed="rId30"/>
+                    <a:blip r:embed="rId31"/>
                     <a:stretch>
                       <a:fillRect/>
                     </a:stretch>
@@ -2351,39 +2244,8 @@
           <w:sz w:val="24"/>
           <w:szCs w:val="24"/>
         </w:rPr>
-        <w:t xml:space="preserve">Repositorios remotos, </w:t>
-      </w:r>
-      <w:proofErr w:type="spellStart"/>
-      <w:r>
-        <w:rPr>
-          <w:b/>
-          <w:bCs/>
-          <w:sz w:val="24"/>
-          <w:szCs w:val="24"/>
-        </w:rPr>
-        <w:t>Push</w:t>
-      </w:r>
-      <w:proofErr w:type="spellEnd"/>
-      <w:r>
-        <w:rPr>
-          <w:b/>
-          <w:bCs/>
-          <w:sz w:val="24"/>
-          <w:szCs w:val="24"/>
-        </w:rPr>
-        <w:t xml:space="preserve"> y </w:t>
-      </w:r>
-      <w:proofErr w:type="spellStart"/>
-      <w:r>
-        <w:rPr>
-          <w:b/>
-          <w:bCs/>
-          <w:sz w:val="24"/>
-          <w:szCs w:val="24"/>
-        </w:rPr>
-        <w:t>Pull</w:t>
-      </w:r>
-      <w:proofErr w:type="spellEnd"/>
+        <w:t>Repositorios remotos, Push y Pull</w:t>
+      </w:r>
     </w:p>
     <w:p>
       <w:pPr>
@@ -2426,7 +2288,7 @@
                     <pic:cNvPicPr/>
                   </pic:nvPicPr>
                   <pic:blipFill>
-                    <a:blip r:embed="rId31"/>
+                    <a:blip r:embed="rId32"/>
                     <a:stretch>
                       <a:fillRect/>
                     </a:stretch>
@@ -2472,89 +2334,42 @@
           <w:szCs w:val="24"/>
         </w:rPr>
       </w:pPr>
-      <w:proofErr w:type="spellStart"/>
-      <w:r>
-        <w:rPr>
-          <w:b/>
-          <w:bCs/>
-          <w:sz w:val="24"/>
-          <w:szCs w:val="24"/>
-        </w:rPr>
-        <w:t>Fetch</w:t>
-      </w:r>
-      <w:proofErr w:type="spellEnd"/>
-      <w:r>
-        <w:rPr>
-          <w:b/>
-          <w:bCs/>
-          <w:sz w:val="24"/>
-          <w:szCs w:val="24"/>
-        </w:rPr>
-        <w:t xml:space="preserve"> vs </w:t>
-      </w:r>
-      <w:proofErr w:type="spellStart"/>
-      <w:r>
-        <w:rPr>
-          <w:b/>
-          <w:bCs/>
-          <w:sz w:val="24"/>
-          <w:szCs w:val="24"/>
-        </w:rPr>
-        <w:t>Pull</w:t>
-      </w:r>
-      <w:proofErr w:type="spellEnd"/>
-    </w:p>
-    <w:p>
-      <w:pPr>
-        <w:pStyle w:val="Prrafodelista"/>
-        <w:rPr>
-          <w:b/>
-          <w:bCs/>
-          <w:sz w:val="24"/>
-          <w:szCs w:val="24"/>
-        </w:rPr>
-      </w:pPr>
-    </w:p>
-    <w:p>
-      <w:pPr>
-        <w:pStyle w:val="Prrafodelista"/>
-        <w:rPr>
-          <w:sz w:val="24"/>
-          <w:szCs w:val="24"/>
-        </w:rPr>
-      </w:pPr>
-      <w:proofErr w:type="spellStart"/>
+      <w:r>
+        <w:rPr>
+          <w:b/>
+          <w:bCs/>
+          <w:sz w:val="24"/>
+          <w:szCs w:val="24"/>
+        </w:rPr>
+        <w:t>Fetch vs Pull</w:t>
+      </w:r>
+    </w:p>
+    <w:p>
+      <w:pPr>
+        <w:pStyle w:val="Prrafodelista"/>
+        <w:rPr>
+          <w:b/>
+          <w:bCs/>
+          <w:sz w:val="24"/>
+          <w:szCs w:val="24"/>
+        </w:rPr>
+      </w:pPr>
+    </w:p>
+    <w:p>
+      <w:pPr>
+        <w:pStyle w:val="Prrafodelista"/>
+        <w:rPr>
+          <w:sz w:val="24"/>
+          <w:szCs w:val="24"/>
+        </w:rPr>
+      </w:pPr>
       <w:r>
         <w:rPr>
           <w:sz w:val="24"/>
           <w:szCs w:val="24"/>
         </w:rPr>
         <w:lastRenderedPageBreak/>
-        <w:t>git</w:t>
-      </w:r>
-      <w:proofErr w:type="spellEnd"/>
-      <w:r>
-        <w:rPr>
-          <w:sz w:val="24"/>
-          <w:szCs w:val="24"/>
-        </w:rPr>
-        <w:t xml:space="preserve"> </w:t>
-      </w:r>
-      <w:proofErr w:type="spellStart"/>
-      <w:r>
-        <w:rPr>
-          <w:sz w:val="24"/>
-          <w:szCs w:val="24"/>
-        </w:rPr>
-        <w:t>fetch</w:t>
-      </w:r>
-      <w:proofErr w:type="spellEnd"/>
-      <w:r>
-        <w:rPr>
-          <w:sz w:val="24"/>
-          <w:szCs w:val="24"/>
-        </w:rPr>
-        <w:t xml:space="preserve"> </w:t>
+        <w:t xml:space="preserve">git fetch </w:t>
       </w:r>
       <w:r>
         <w:rPr>
@@ -2581,37 +2396,781 @@
           <w:szCs w:val="24"/>
         </w:rPr>
       </w:pPr>
-      <w:proofErr w:type="spellStart"/>
-      <w:r>
-        <w:rPr>
-          <w:sz w:val="24"/>
-          <w:szCs w:val="24"/>
-        </w:rPr>
-        <w:t>git</w:t>
-      </w:r>
-      <w:proofErr w:type="spellEnd"/>
-      <w:r>
-        <w:rPr>
-          <w:sz w:val="24"/>
-          <w:szCs w:val="24"/>
-        </w:rPr>
-        <w:t xml:space="preserve"> </w:t>
-      </w:r>
-      <w:proofErr w:type="spellStart"/>
-      <w:r>
-        <w:rPr>
-          <w:sz w:val="24"/>
-          <w:szCs w:val="24"/>
-        </w:rPr>
-        <w:t>pull</w:t>
-      </w:r>
-      <w:proofErr w:type="spellEnd"/>
-      <w:r>
-        <w:rPr>
-          <w:sz w:val="24"/>
-          <w:szCs w:val="24"/>
-        </w:rPr>
-        <w:t xml:space="preserve"> es un comando  </w:t>
+      <w:r>
+        <w:rPr>
+          <w:sz w:val="24"/>
+          <w:szCs w:val="24"/>
+        </w:rPr>
+        <w:t>git pull es un comando</w:t>
+      </w:r>
+      <w:r>
+        <w:rPr>
+          <w:sz w:val="24"/>
+          <w:szCs w:val="24"/>
+        </w:rPr>
+        <w:t xml:space="preserve"> que sirve para extraer y descargar contenido desde un repositorio remoto y actualizar al instante el repositorio local para reflejar ese contenido.</w:t>
+      </w:r>
+    </w:p>
+    <w:p>
+      <w:pPr>
+        <w:pStyle w:val="Prrafodelista"/>
+        <w:rPr>
+          <w:sz w:val="24"/>
+          <w:szCs w:val="24"/>
+        </w:rPr>
+      </w:pPr>
+    </w:p>
+    <w:p>
+      <w:pPr>
+        <w:pStyle w:val="Prrafodelista"/>
+        <w:numPr>
+          <w:ilvl w:val="0"/>
+          <w:numId w:val="2"/>
+        </w:numPr>
+        <w:rPr>
+          <w:b/>
+          <w:bCs/>
+          <w:sz w:val="24"/>
+          <w:szCs w:val="24"/>
+        </w:rPr>
+      </w:pPr>
+      <w:r>
+        <w:rPr>
+          <w:b/>
+          <w:bCs/>
+          <w:sz w:val="24"/>
+          <w:szCs w:val="24"/>
+        </w:rPr>
+        <w:t>Clonando un repositorio</w:t>
+      </w:r>
+    </w:p>
+    <w:p>
+      <w:pPr>
+        <w:pStyle w:val="Prrafodelista"/>
+        <w:rPr>
+          <w:b/>
+          <w:bCs/>
+          <w:sz w:val="24"/>
+          <w:szCs w:val="24"/>
+        </w:rPr>
+      </w:pPr>
+    </w:p>
+    <w:p>
+      <w:pPr>
+        <w:pStyle w:val="Prrafodelista"/>
+        <w:rPr>
+          <w:b/>
+          <w:bCs/>
+          <w:sz w:val="24"/>
+          <w:szCs w:val="24"/>
+        </w:rPr>
+      </w:pPr>
+      <w:r>
+        <w:rPr>
+          <w:noProof/>
+        </w:rPr>
+        <w:drawing>
+          <wp:inline distT="0" distB="0" distL="0" distR="0" wp14:anchorId="2A9E7422" wp14:editId="0AB7594C">
+            <wp:extent cx="5612130" cy="1832610"/>
+            <wp:effectExtent l="0" t="0" r="7620" b="0"/>
+            <wp:docPr id="1058502857" name="Imagen 1"/>
+            <wp:cNvGraphicFramePr>
+              <a:graphicFrameLocks xmlns:a="http://schemas.openxmlformats.org/drawingml/2006/main" noChangeAspect="1"/>
+            </wp:cNvGraphicFramePr>
+            <a:graphic xmlns:a="http://schemas.openxmlformats.org/drawingml/2006/main">
+              <a:graphicData uri="http://schemas.openxmlformats.org/drawingml/2006/picture">
+                <pic:pic xmlns:pic="http://schemas.openxmlformats.org/drawingml/2006/picture">
+                  <pic:nvPicPr>
+                    <pic:cNvPr id="1058502857" name=""/>
+                    <pic:cNvPicPr/>
+                  </pic:nvPicPr>
+                  <pic:blipFill>
+                    <a:blip r:embed="rId33"/>
+                    <a:stretch>
+                      <a:fillRect/>
+                    </a:stretch>
+                  </pic:blipFill>
+                  <pic:spPr>
+                    <a:xfrm>
+                      <a:off x="0" y="0"/>
+                      <a:ext cx="5612130" cy="1832610"/>
+                    </a:xfrm>
+                    <a:prstGeom prst="rect">
+                      <a:avLst/>
+                    </a:prstGeom>
+                  </pic:spPr>
+                </pic:pic>
+              </a:graphicData>
+            </a:graphic>
+          </wp:inline>
+        </w:drawing>
+      </w:r>
+    </w:p>
+    <w:p>
+      <w:pPr>
+        <w:pStyle w:val="Prrafodelista"/>
+        <w:rPr>
+          <w:b/>
+          <w:bCs/>
+          <w:sz w:val="24"/>
+          <w:szCs w:val="24"/>
+        </w:rPr>
+      </w:pPr>
+    </w:p>
+    <w:p>
+      <w:pPr>
+        <w:pStyle w:val="Prrafodelista"/>
+        <w:rPr>
+          <w:b/>
+          <w:bCs/>
+          <w:sz w:val="24"/>
+          <w:szCs w:val="24"/>
+        </w:rPr>
+      </w:pPr>
+      <w:r>
+        <w:rPr>
+          <w:noProof/>
+        </w:rPr>
+        <w:drawing>
+          <wp:inline distT="0" distB="0" distL="0" distR="0" wp14:anchorId="2D64536D" wp14:editId="7CE159BB">
+            <wp:extent cx="2838450" cy="1895475"/>
+            <wp:effectExtent l="0" t="0" r="0" b="9525"/>
+            <wp:docPr id="680971068" name="Imagen 1"/>
+            <wp:cNvGraphicFramePr>
+              <a:graphicFrameLocks xmlns:a="http://schemas.openxmlformats.org/drawingml/2006/main" noChangeAspect="1"/>
+            </wp:cNvGraphicFramePr>
+            <a:graphic xmlns:a="http://schemas.openxmlformats.org/drawingml/2006/main">
+              <a:graphicData uri="http://schemas.openxmlformats.org/drawingml/2006/picture">
+                <pic:pic xmlns:pic="http://schemas.openxmlformats.org/drawingml/2006/picture">
+                  <pic:nvPicPr>
+                    <pic:cNvPr id="680971068" name=""/>
+                    <pic:cNvPicPr/>
+                  </pic:nvPicPr>
+                  <pic:blipFill>
+                    <a:blip r:embed="rId34"/>
+                    <a:stretch>
+                      <a:fillRect/>
+                    </a:stretch>
+                  </pic:blipFill>
+                  <pic:spPr>
+                    <a:xfrm>
+                      <a:off x="0" y="0"/>
+                      <a:ext cx="2838450" cy="1895475"/>
+                    </a:xfrm>
+                    <a:prstGeom prst="rect">
+                      <a:avLst/>
+                    </a:prstGeom>
+                  </pic:spPr>
+                </pic:pic>
+              </a:graphicData>
+            </a:graphic>
+          </wp:inline>
+        </w:drawing>
+      </w:r>
+    </w:p>
+    <w:p>
+      <w:pPr>
+        <w:pStyle w:val="Prrafodelista"/>
+        <w:rPr>
+          <w:b/>
+          <w:bCs/>
+          <w:sz w:val="24"/>
+          <w:szCs w:val="24"/>
+        </w:rPr>
+      </w:pPr>
+    </w:p>
+    <w:p>
+      <w:pPr>
+        <w:pStyle w:val="Prrafodelista"/>
+        <w:numPr>
+          <w:ilvl w:val="0"/>
+          <w:numId w:val="2"/>
+        </w:numPr>
+        <w:rPr>
+          <w:b/>
+          <w:bCs/>
+          <w:sz w:val="24"/>
+          <w:szCs w:val="24"/>
+        </w:rPr>
+      </w:pPr>
+      <w:r>
+        <w:rPr>
+          <w:b/>
+          <w:bCs/>
+          <w:sz w:val="24"/>
+          <w:szCs w:val="24"/>
+        </w:rPr>
+        <w:t>Documentando un proyecto con Markdown</w:t>
+      </w:r>
+    </w:p>
+    <w:p>
+      <w:pPr>
+        <w:pStyle w:val="Prrafodelista"/>
+        <w:rPr>
+          <w:b/>
+          <w:bCs/>
+          <w:sz w:val="24"/>
+          <w:szCs w:val="24"/>
+        </w:rPr>
+      </w:pPr>
+    </w:p>
+    <w:p>
+      <w:pPr>
+        <w:pStyle w:val="Prrafodelista"/>
+        <w:rPr>
+          <w:b/>
+          <w:bCs/>
+          <w:sz w:val="24"/>
+          <w:szCs w:val="24"/>
+        </w:rPr>
+      </w:pPr>
+      <w:r>
+        <w:rPr>
+          <w:noProof/>
+        </w:rPr>
+        <w:drawing>
+          <wp:inline distT="0" distB="0" distL="0" distR="0" wp14:anchorId="096A86B7" wp14:editId="26C48C74">
+            <wp:extent cx="5612130" cy="1569720"/>
+            <wp:effectExtent l="0" t="0" r="7620" b="0"/>
+            <wp:docPr id="1817375306" name="Imagen 1"/>
+            <wp:cNvGraphicFramePr>
+              <a:graphicFrameLocks xmlns:a="http://schemas.openxmlformats.org/drawingml/2006/main" noChangeAspect="1"/>
+            </wp:cNvGraphicFramePr>
+            <a:graphic xmlns:a="http://schemas.openxmlformats.org/drawingml/2006/main">
+              <a:graphicData uri="http://schemas.openxmlformats.org/drawingml/2006/picture">
+                <pic:pic xmlns:pic="http://schemas.openxmlformats.org/drawingml/2006/picture">
+                  <pic:nvPicPr>
+                    <pic:cNvPr id="1817375306" name=""/>
+                    <pic:cNvPicPr/>
+                  </pic:nvPicPr>
+                  <pic:blipFill>
+                    <a:blip r:embed="rId35"/>
+                    <a:stretch>
+                      <a:fillRect/>
+                    </a:stretch>
+                  </pic:blipFill>
+                  <pic:spPr>
+                    <a:xfrm>
+                      <a:off x="0" y="0"/>
+                      <a:ext cx="5612130" cy="1569720"/>
+                    </a:xfrm>
+                    <a:prstGeom prst="rect">
+                      <a:avLst/>
+                    </a:prstGeom>
+                  </pic:spPr>
+                </pic:pic>
+              </a:graphicData>
+            </a:graphic>
+          </wp:inline>
+        </w:drawing>
+      </w:r>
+    </w:p>
+    <w:p>
+      <w:pPr>
+        <w:pStyle w:val="Prrafodelista"/>
+        <w:rPr>
+          <w:b/>
+          <w:bCs/>
+          <w:sz w:val="24"/>
+          <w:szCs w:val="24"/>
+        </w:rPr>
+      </w:pPr>
+      <w:r>
+        <w:rPr>
+          <w:noProof/>
+        </w:rPr>
+        <w:lastRenderedPageBreak/>
+        <w:drawing>
+          <wp:inline distT="0" distB="0" distL="0" distR="0" wp14:anchorId="789B8822" wp14:editId="7476F6E4">
+            <wp:extent cx="5612130" cy="1198245"/>
+            <wp:effectExtent l="0" t="0" r="7620" b="1905"/>
+            <wp:docPr id="567641021" name="Imagen 1"/>
+            <wp:cNvGraphicFramePr>
+              <a:graphicFrameLocks xmlns:a="http://schemas.openxmlformats.org/drawingml/2006/main" noChangeAspect="1"/>
+            </wp:cNvGraphicFramePr>
+            <a:graphic xmlns:a="http://schemas.openxmlformats.org/drawingml/2006/main">
+              <a:graphicData uri="http://schemas.openxmlformats.org/drawingml/2006/picture">
+                <pic:pic xmlns:pic="http://schemas.openxmlformats.org/drawingml/2006/picture">
+                  <pic:nvPicPr>
+                    <pic:cNvPr id="567641021" name=""/>
+                    <pic:cNvPicPr/>
+                  </pic:nvPicPr>
+                  <pic:blipFill>
+                    <a:blip r:embed="rId36"/>
+                    <a:stretch>
+                      <a:fillRect/>
+                    </a:stretch>
+                  </pic:blipFill>
+                  <pic:spPr>
+                    <a:xfrm>
+                      <a:off x="0" y="0"/>
+                      <a:ext cx="5612130" cy="1198245"/>
+                    </a:xfrm>
+                    <a:prstGeom prst="rect">
+                      <a:avLst/>
+                    </a:prstGeom>
+                  </pic:spPr>
+                </pic:pic>
+              </a:graphicData>
+            </a:graphic>
+          </wp:inline>
+        </w:drawing>
+      </w:r>
+    </w:p>
+    <w:p>
+      <w:pPr>
+        <w:pStyle w:val="Prrafodelista"/>
+        <w:rPr>
+          <w:b/>
+          <w:bCs/>
+          <w:sz w:val="24"/>
+          <w:szCs w:val="24"/>
+        </w:rPr>
+      </w:pPr>
+    </w:p>
+    <w:p>
+      <w:pPr>
+        <w:pStyle w:val="Prrafodelista"/>
+        <w:numPr>
+          <w:ilvl w:val="0"/>
+          <w:numId w:val="2"/>
+        </w:numPr>
+        <w:rPr>
+          <w:b/>
+          <w:bCs/>
+          <w:sz w:val="24"/>
+          <w:szCs w:val="24"/>
+        </w:rPr>
+      </w:pPr>
+      <w:r>
+        <w:rPr>
+          <w:b/>
+          <w:bCs/>
+          <w:sz w:val="24"/>
+          <w:szCs w:val="24"/>
+        </w:rPr>
+        <w:t>Administrando Pull Request</w:t>
+      </w:r>
+    </w:p>
+    <w:p>
+      <w:pPr>
+        <w:pStyle w:val="Prrafodelista"/>
+        <w:rPr>
+          <w:b/>
+          <w:bCs/>
+          <w:sz w:val="24"/>
+          <w:szCs w:val="24"/>
+        </w:rPr>
+      </w:pPr>
+    </w:p>
+    <w:p>
+      <w:pPr>
+        <w:pStyle w:val="Prrafodelista"/>
+        <w:rPr>
+          <w:b/>
+          <w:bCs/>
+          <w:sz w:val="24"/>
+          <w:szCs w:val="24"/>
+        </w:rPr>
+      </w:pPr>
+      <w:r>
+        <w:rPr>
+          <w:noProof/>
+        </w:rPr>
+        <w:drawing>
+          <wp:inline distT="0" distB="0" distL="0" distR="0" wp14:anchorId="5EE3BE51" wp14:editId="27705A86">
+            <wp:extent cx="5612130" cy="4133850"/>
+            <wp:effectExtent l="0" t="0" r="7620" b="0"/>
+            <wp:docPr id="265015188" name="Imagen 1"/>
+            <wp:cNvGraphicFramePr>
+              <a:graphicFrameLocks xmlns:a="http://schemas.openxmlformats.org/drawingml/2006/main" noChangeAspect="1"/>
+            </wp:cNvGraphicFramePr>
+            <a:graphic xmlns:a="http://schemas.openxmlformats.org/drawingml/2006/main">
+              <a:graphicData uri="http://schemas.openxmlformats.org/drawingml/2006/picture">
+                <pic:pic xmlns:pic="http://schemas.openxmlformats.org/drawingml/2006/picture">
+                  <pic:nvPicPr>
+                    <pic:cNvPr id="265015188" name=""/>
+                    <pic:cNvPicPr/>
+                  </pic:nvPicPr>
+                  <pic:blipFill>
+                    <a:blip r:embed="rId37"/>
+                    <a:stretch>
+                      <a:fillRect/>
+                    </a:stretch>
+                  </pic:blipFill>
+                  <pic:spPr>
+                    <a:xfrm>
+                      <a:off x="0" y="0"/>
+                      <a:ext cx="5612130" cy="4133850"/>
+                    </a:xfrm>
+                    <a:prstGeom prst="rect">
+                      <a:avLst/>
+                    </a:prstGeom>
+                  </pic:spPr>
+                </pic:pic>
+              </a:graphicData>
+            </a:graphic>
+          </wp:inline>
+        </w:drawing>
+      </w:r>
+    </w:p>
+    <w:p>
+      <w:pPr>
+        <w:pStyle w:val="Prrafodelista"/>
+        <w:rPr>
+          <w:b/>
+          <w:bCs/>
+          <w:sz w:val="24"/>
+          <w:szCs w:val="24"/>
+        </w:rPr>
+      </w:pPr>
+    </w:p>
+    <w:p>
+      <w:pPr>
+        <w:pStyle w:val="Prrafodelista"/>
+        <w:rPr>
+          <w:b/>
+          <w:bCs/>
+          <w:sz w:val="24"/>
+          <w:szCs w:val="24"/>
+        </w:rPr>
+      </w:pPr>
+      <w:r>
+        <w:rPr>
+          <w:noProof/>
+        </w:rPr>
+        <w:lastRenderedPageBreak/>
+        <w:drawing>
+          <wp:inline distT="0" distB="0" distL="0" distR="0" wp14:anchorId="09DC62EE" wp14:editId="37D7F9C6">
+            <wp:extent cx="5612130" cy="3081020"/>
+            <wp:effectExtent l="0" t="0" r="7620" b="5080"/>
+            <wp:docPr id="1368885840" name="Imagen 1"/>
+            <wp:cNvGraphicFramePr>
+              <a:graphicFrameLocks xmlns:a="http://schemas.openxmlformats.org/drawingml/2006/main" noChangeAspect="1"/>
+            </wp:cNvGraphicFramePr>
+            <a:graphic xmlns:a="http://schemas.openxmlformats.org/drawingml/2006/main">
+              <a:graphicData uri="http://schemas.openxmlformats.org/drawingml/2006/picture">
+                <pic:pic xmlns:pic="http://schemas.openxmlformats.org/drawingml/2006/picture">
+                  <pic:nvPicPr>
+                    <pic:cNvPr id="1368885840" name=""/>
+                    <pic:cNvPicPr/>
+                  </pic:nvPicPr>
+                  <pic:blipFill>
+                    <a:blip r:embed="rId38"/>
+                    <a:stretch>
+                      <a:fillRect/>
+                    </a:stretch>
+                  </pic:blipFill>
+                  <pic:spPr>
+                    <a:xfrm>
+                      <a:off x="0" y="0"/>
+                      <a:ext cx="5612130" cy="3081020"/>
+                    </a:xfrm>
+                    <a:prstGeom prst="rect">
+                      <a:avLst/>
+                    </a:prstGeom>
+                  </pic:spPr>
+                </pic:pic>
+              </a:graphicData>
+            </a:graphic>
+          </wp:inline>
+        </w:drawing>
+      </w:r>
+    </w:p>
+    <w:p>
+      <w:pPr>
+        <w:pStyle w:val="Prrafodelista"/>
+        <w:rPr>
+          <w:b/>
+          <w:bCs/>
+          <w:sz w:val="24"/>
+          <w:szCs w:val="24"/>
+        </w:rPr>
+      </w:pPr>
+    </w:p>
+    <w:p>
+      <w:pPr>
+        <w:pStyle w:val="Prrafodelista"/>
+        <w:rPr>
+          <w:b/>
+          <w:bCs/>
+          <w:sz w:val="24"/>
+          <w:szCs w:val="24"/>
+        </w:rPr>
+      </w:pPr>
+      <w:r>
+        <w:rPr>
+          <w:noProof/>
+        </w:rPr>
+        <w:drawing>
+          <wp:inline distT="0" distB="0" distL="0" distR="0" wp14:anchorId="00AFD747" wp14:editId="1F13BDB4">
+            <wp:extent cx="5612130" cy="1530985"/>
+            <wp:effectExtent l="0" t="0" r="7620" b="0"/>
+            <wp:docPr id="1006122414" name="Imagen 1"/>
+            <wp:cNvGraphicFramePr>
+              <a:graphicFrameLocks xmlns:a="http://schemas.openxmlformats.org/drawingml/2006/main" noChangeAspect="1"/>
+            </wp:cNvGraphicFramePr>
+            <a:graphic xmlns:a="http://schemas.openxmlformats.org/drawingml/2006/main">
+              <a:graphicData uri="http://schemas.openxmlformats.org/drawingml/2006/picture">
+                <pic:pic xmlns:pic="http://schemas.openxmlformats.org/drawingml/2006/picture">
+                  <pic:nvPicPr>
+                    <pic:cNvPr id="1006122414" name=""/>
+                    <pic:cNvPicPr/>
+                  </pic:nvPicPr>
+                  <pic:blipFill>
+                    <a:blip r:embed="rId39"/>
+                    <a:stretch>
+                      <a:fillRect/>
+                    </a:stretch>
+                  </pic:blipFill>
+                  <pic:spPr>
+                    <a:xfrm>
+                      <a:off x="0" y="0"/>
+                      <a:ext cx="5612130" cy="1530985"/>
+                    </a:xfrm>
+                    <a:prstGeom prst="rect">
+                      <a:avLst/>
+                    </a:prstGeom>
+                  </pic:spPr>
+                </pic:pic>
+              </a:graphicData>
+            </a:graphic>
+          </wp:inline>
+        </w:drawing>
+      </w:r>
+    </w:p>
+    <w:p>
+      <w:pPr>
+        <w:pStyle w:val="Prrafodelista"/>
+        <w:rPr>
+          <w:b/>
+          <w:bCs/>
+          <w:sz w:val="24"/>
+          <w:szCs w:val="24"/>
+        </w:rPr>
+      </w:pPr>
+    </w:p>
+    <w:p>
+      <w:pPr>
+        <w:pStyle w:val="Prrafodelista"/>
+        <w:rPr>
+          <w:b/>
+          <w:bCs/>
+          <w:sz w:val="24"/>
+          <w:szCs w:val="24"/>
+        </w:rPr>
+      </w:pPr>
+      <w:r>
+        <w:rPr>
+          <w:noProof/>
+        </w:rPr>
+        <w:drawing>
+          <wp:inline distT="0" distB="0" distL="0" distR="0" wp14:anchorId="0A6503E9" wp14:editId="0D2AC51C">
+            <wp:extent cx="5612130" cy="1421130"/>
+            <wp:effectExtent l="0" t="0" r="7620" b="7620"/>
+            <wp:docPr id="1766306512" name="Imagen 1"/>
+            <wp:cNvGraphicFramePr>
+              <a:graphicFrameLocks xmlns:a="http://schemas.openxmlformats.org/drawingml/2006/main" noChangeAspect="1"/>
+            </wp:cNvGraphicFramePr>
+            <a:graphic xmlns:a="http://schemas.openxmlformats.org/drawingml/2006/main">
+              <a:graphicData uri="http://schemas.openxmlformats.org/drawingml/2006/picture">
+                <pic:pic xmlns:pic="http://schemas.openxmlformats.org/drawingml/2006/picture">
+                  <pic:nvPicPr>
+                    <pic:cNvPr id="1766306512" name=""/>
+                    <pic:cNvPicPr/>
+                  </pic:nvPicPr>
+                  <pic:blipFill>
+                    <a:blip r:embed="rId40"/>
+                    <a:stretch>
+                      <a:fillRect/>
+                    </a:stretch>
+                  </pic:blipFill>
+                  <pic:spPr>
+                    <a:xfrm>
+                      <a:off x="0" y="0"/>
+                      <a:ext cx="5612130" cy="1421130"/>
+                    </a:xfrm>
+                    <a:prstGeom prst="rect">
+                      <a:avLst/>
+                    </a:prstGeom>
+                  </pic:spPr>
+                </pic:pic>
+              </a:graphicData>
+            </a:graphic>
+          </wp:inline>
+        </w:drawing>
+      </w:r>
+    </w:p>
+    <w:p>
+      <w:pPr>
+        <w:pStyle w:val="Prrafodelista"/>
+        <w:rPr>
+          <w:b/>
+          <w:bCs/>
+          <w:sz w:val="24"/>
+          <w:szCs w:val="24"/>
+        </w:rPr>
+      </w:pPr>
+    </w:p>
+    <w:p>
+      <w:pPr>
+        <w:pStyle w:val="Prrafodelista"/>
+        <w:rPr>
+          <w:b/>
+          <w:bCs/>
+          <w:sz w:val="24"/>
+          <w:szCs w:val="24"/>
+        </w:rPr>
+      </w:pPr>
+      <w:r>
+        <w:rPr>
+          <w:noProof/>
+        </w:rPr>
+        <w:drawing>
+          <wp:inline distT="0" distB="0" distL="0" distR="0" wp14:anchorId="458C4543" wp14:editId="3CDDB7C2">
+            <wp:extent cx="5612130" cy="568325"/>
+            <wp:effectExtent l="0" t="0" r="7620" b="3175"/>
+            <wp:docPr id="1420846169" name="Imagen 1"/>
+            <wp:cNvGraphicFramePr>
+              <a:graphicFrameLocks xmlns:a="http://schemas.openxmlformats.org/drawingml/2006/main" noChangeAspect="1"/>
+            </wp:cNvGraphicFramePr>
+            <a:graphic xmlns:a="http://schemas.openxmlformats.org/drawingml/2006/main">
+              <a:graphicData uri="http://schemas.openxmlformats.org/drawingml/2006/picture">
+                <pic:pic xmlns:pic="http://schemas.openxmlformats.org/drawingml/2006/picture">
+                  <pic:nvPicPr>
+                    <pic:cNvPr id="1420846169" name=""/>
+                    <pic:cNvPicPr/>
+                  </pic:nvPicPr>
+                  <pic:blipFill>
+                    <a:blip r:embed="rId41"/>
+                    <a:stretch>
+                      <a:fillRect/>
+                    </a:stretch>
+                  </pic:blipFill>
+                  <pic:spPr>
+                    <a:xfrm>
+                      <a:off x="0" y="0"/>
+                      <a:ext cx="5612130" cy="568325"/>
+                    </a:xfrm>
+                    <a:prstGeom prst="rect">
+                      <a:avLst/>
+                    </a:prstGeom>
+                  </pic:spPr>
+                </pic:pic>
+              </a:graphicData>
+            </a:graphic>
+          </wp:inline>
+        </w:drawing>
+      </w:r>
+    </w:p>
+    <w:p>
+      <w:pPr>
+        <w:pStyle w:val="Prrafodelista"/>
+        <w:rPr>
+          <w:b/>
+          <w:bCs/>
+          <w:sz w:val="24"/>
+          <w:szCs w:val="24"/>
+        </w:rPr>
+      </w:pPr>
+    </w:p>
+    <w:p>
+      <w:pPr>
+        <w:pStyle w:val="Prrafodelista"/>
+        <w:numPr>
+          <w:ilvl w:val="0"/>
+          <w:numId w:val="2"/>
+        </w:numPr>
+        <w:rPr>
+          <w:b/>
+          <w:bCs/>
+          <w:sz w:val="24"/>
+          <w:szCs w:val="24"/>
+        </w:rPr>
+      </w:pPr>
+      <w:r>
+        <w:rPr>
+          <w:b/>
+          <w:bCs/>
+          <w:sz w:val="24"/>
+          <w:szCs w:val="24"/>
+        </w:rPr>
+        <w:t>Flujos de trabajo con GitHub</w:t>
+      </w:r>
+    </w:p>
+    <w:p>
+      <w:pPr>
+        <w:pStyle w:val="Prrafodelista"/>
+        <w:rPr>
+          <w:b/>
+          <w:bCs/>
+          <w:sz w:val="24"/>
+          <w:szCs w:val="24"/>
+        </w:rPr>
+      </w:pPr>
+    </w:p>
+    <w:p>
+      <w:pPr>
+        <w:pStyle w:val="Prrafodelista"/>
+        <w:rPr>
+          <w:sz w:val="24"/>
+          <w:szCs w:val="24"/>
+        </w:rPr>
+      </w:pPr>
+      <w:r>
+        <w:rPr>
+          <w:sz w:val="24"/>
+          <w:szCs w:val="24"/>
+        </w:rPr>
+        <w:lastRenderedPageBreak/>
+        <w:t>Flujo de trabajo centraalizado: Es un flujo que solo se utiliza una rama, la cual es la main, y los cambios de todos los colaborado</w:t>
+      </w:r>
+      <w:r>
+        <w:rPr>
+          <w:sz w:val="24"/>
+          <w:szCs w:val="24"/>
+        </w:rPr>
+        <w:t>res se refleja en esa rama.</w:t>
+      </w:r>
+    </w:p>
+    <w:p>
+      <w:pPr>
+        <w:pStyle w:val="Prrafodelista"/>
+        <w:rPr>
+          <w:sz w:val="24"/>
+          <w:szCs w:val="24"/>
+        </w:rPr>
+      </w:pPr>
+    </w:p>
+    <w:p>
+      <w:pPr>
+        <w:pStyle w:val="Prrafodelista"/>
+        <w:rPr>
+          <w:sz w:val="24"/>
+          <w:szCs w:val="24"/>
+        </w:rPr>
+      </w:pPr>
+      <w:r>
+        <w:rPr>
+          <w:sz w:val="24"/>
+          <w:szCs w:val="24"/>
+        </w:rPr>
+        <w:t>Ramas de funcionalidades: En este flujo se trabaja en otras ramas, dejando el código fuente en el main y todos los cambios se realiza en otra rama, la que luego de pasar todas las verificaciones se fusiona con la rama main.</w:t>
+      </w:r>
+    </w:p>
+    <w:p>
+      <w:pPr>
+        <w:rPr>
+          <w:sz w:val="24"/>
+          <w:szCs w:val="24"/>
+        </w:rPr>
+      </w:pPr>
+      <w:r>
+        <w:rPr>
+          <w:sz w:val="24"/>
+          <w:szCs w:val="24"/>
+        </w:rPr>
+        <w:tab/>
       </w:r>
     </w:p>
     <w:p>
@@ -3385,6 +3944,18 @@
       <w:shd w:val="clear" w:color="auto" w:fill="E1DFDD"/>
     </w:rPr>
   </w:style>
+  <w:style w:type="character" w:styleId="Hipervnculovisitado">
+    <w:name w:val="FollowedHyperlink"/>
+    <w:basedOn w:val="Fuentedeprrafopredeter"/>
+    <w:uiPriority w:val="99"/>
+    <w:semiHidden/>
+    <w:unhideWhenUsed/>
+    <w:rsid w:val="00A06AD6"/>
+    <w:rPr>
+      <w:color w:val="954F72" w:themeColor="followedHyperlink"/>
+      <w:u w:val="single"/>
+    </w:rPr>
+  </w:style>
 </w:styles>
 </file>
 

</xml_diff>